<commit_message>
More details about game play.
</commit_message>
<xml_diff>
--- a/Doc/yac-design.docx
+++ b/Doc/yac-design.docx
@@ -128,22 +128,21 @@
     </w:p>
     <w:sdt>
       <w:sdtPr>
+        <w:rPr>
+          <w:rFonts w:asciiTheme="minorHAnsi" w:eastAsiaTheme="minorEastAsia" w:hAnsiTheme="minorHAnsi" w:cstheme="minorBidi"/>
+          <w:b w:val="0"/>
+          <w:bCs w:val="0"/>
+          <w:color w:val="auto"/>
+          <w:sz w:val="22"/>
+          <w:szCs w:val="22"/>
+          <w:lang w:val="en-US"/>
+        </w:rPr>
         <w:id w:val="217199899"/>
         <w:docPartObj>
           <w:docPartGallery w:val="Table of Contents"/>
           <w:docPartUnique/>
         </w:docPartObj>
       </w:sdtPr>
-      <w:sdtEndPr>
-        <w:rPr>
-          <w:rFonts w:asciiTheme="minorHAnsi" w:eastAsiaTheme="minorEastAsia" w:hAnsiTheme="minorHAnsi" w:cstheme="minorBidi"/>
-          <w:b w:val="0"/>
-          <w:bCs w:val="0"/>
-          <w:color w:val="auto"/>
-          <w:sz w:val="22"/>
-          <w:szCs w:val="22"/>
-        </w:rPr>
-      </w:sdtEndPr>
       <w:sdtContent>
         <w:p>
           <w:pPr>
@@ -4902,10 +4901,28 @@
         <w:t xml:space="preserve">vertical scroller </w:t>
       </w:r>
       <w:r>
-        <w:t xml:space="preserve">shooter </w:t>
-      </w:r>
-      <w:r>
-        <w:t>resembling old NES games such as Commando and Ikari Warriors</w:t>
+        <w:t>shoot ‘em up</w:t>
+      </w:r>
+      <w:r>
+        <w:t xml:space="preserve"> </w:t>
+      </w:r>
+      <w:r>
+        <w:t xml:space="preserve">resembling old NES games such as </w:t>
+      </w:r>
+      <w:r>
+        <w:rPr>
+          <w:i/>
+        </w:rPr>
+        <w:t>Commando</w:t>
+      </w:r>
+      <w:r>
+        <w:t xml:space="preserve"> and </w:t>
+      </w:r>
+      <w:r>
+        <w:rPr>
+          <w:i/>
+        </w:rPr>
+        <w:t>Ikari Warriors</w:t>
       </w:r>
       <w:r>
         <w:t>. W</w:t>
@@ -5119,15 +5136,9 @@
     <w:p>
       <w:pPr>
         <w:pStyle w:val="Ttulo2"/>
-        <w:rPr>
-          <w:lang w:val="pt-BR"/>
-        </w:rPr>
       </w:pPr>
       <w:bookmarkStart w:id="7" w:name="_Toc458114647"/>
       <w:r>
-        <w:rPr>
-          <w:lang w:val="pt-BR"/>
-        </w:rPr>
         <w:t>Genre</w:t>
       </w:r>
       <w:bookmarkEnd w:id="7"/>
@@ -5278,11 +5289,6 @@
       <w:bookmarkEnd w:id="12"/>
     </w:p>
     <w:p/>
-    <w:p>
-      <w:r>
-        <w:t xml:space="preserve">Development: </w:t>
-      </w:r>
-    </w:p>
     <w:p>
       <w:pPr>
         <w:pStyle w:val="PargrafodaLista"/>
@@ -5292,10 +5298,58 @@
         </w:numPr>
       </w:pPr>
       <w:r>
+        <w:t xml:space="preserve">Development: </w:t>
+      </w:r>
+    </w:p>
+    <w:p>
+      <w:pPr>
+        <w:pStyle w:val="PargrafodaLista"/>
+        <w:numPr>
+          <w:ilvl w:val="1"/>
+          <w:numId w:val="2"/>
+        </w:numPr>
+      </w:pPr>
+      <w:r>
         <w:t>Unity 5</w:t>
       </w:r>
       <w:r>
         <w:t>.x</w:t>
+      </w:r>
+    </w:p>
+    <w:p>
+      <w:pPr>
+        <w:pStyle w:val="PargrafodaLista"/>
+        <w:numPr>
+          <w:ilvl w:val="1"/>
+          <w:numId w:val="2"/>
+        </w:numPr>
+      </w:pPr>
+      <w:r>
+        <w:t>Android SDK</w:t>
+      </w:r>
+    </w:p>
+    <w:p>
+      <w:pPr>
+        <w:pStyle w:val="PargrafodaLista"/>
+        <w:numPr>
+          <w:ilvl w:val="1"/>
+          <w:numId w:val="2"/>
+        </w:numPr>
+      </w:pPr>
+      <w:r>
+        <w:t>iOS SDK</w:t>
+      </w:r>
+    </w:p>
+    <w:p>
+      <w:pPr>
+        <w:pStyle w:val="PargrafodaLista"/>
+        <w:numPr>
+          <w:ilvl w:val="1"/>
+          <w:numId w:val="2"/>
+        </w:numPr>
+      </w:pPr>
+      <w:r>
+        <w:t>Windows Phone SDK</w:t>
       </w:r>
     </w:p>
     <w:p>
@@ -5307,7 +5361,269 @@
         </w:numPr>
       </w:pPr>
       <w:r>
-        <w:t>Android SDK</w:t>
+        <w:t>Distribution:</w:t>
+      </w:r>
+    </w:p>
+    <w:p>
+      <w:pPr>
+        <w:pStyle w:val="PargrafodaLista"/>
+        <w:numPr>
+          <w:ilvl w:val="1"/>
+          <w:numId w:val="2"/>
+        </w:numPr>
+      </w:pPr>
+      <w:r>
+        <w:t>Apple Store</w:t>
+      </w:r>
+    </w:p>
+    <w:p>
+      <w:pPr>
+        <w:pStyle w:val="PargrafodaLista"/>
+        <w:numPr>
+          <w:ilvl w:val="1"/>
+          <w:numId w:val="2"/>
+        </w:numPr>
+      </w:pPr>
+      <w:r>
+        <w:t>Google Play</w:t>
+      </w:r>
+    </w:p>
+    <w:p>
+      <w:pPr>
+        <w:pStyle w:val="PargrafodaLista"/>
+        <w:numPr>
+          <w:ilvl w:val="1"/>
+          <w:numId w:val="2"/>
+        </w:numPr>
+      </w:pPr>
+      <w:r>
+        <w:t>Windows Mobile Store</w:t>
+      </w:r>
+    </w:p>
+    <w:p>
+      <w:pPr>
+        <w:pStyle w:val="Ttulo1"/>
+      </w:pPr>
+      <w:bookmarkStart w:id="13" w:name="_Toc458114653"/>
+      <w:r>
+        <w:t>Team</w:t>
+      </w:r>
+      <w:bookmarkEnd w:id="13"/>
+    </w:p>
+    <w:p>
+      <w:pPr>
+        <w:pStyle w:val="Ttulo2"/>
+        <w:rPr>
+          <w:rStyle w:val="Forte"/>
+        </w:rPr>
+      </w:pPr>
+      <w:bookmarkStart w:id="14" w:name="_Toc458114654"/>
+      <w:r>
+        <w:t>Producer</w:t>
+      </w:r>
+      <w:bookmarkEnd w:id="14"/>
+      <w:r>
+        <w:t>s</w:t>
+      </w:r>
+    </w:p>
+    <w:p>
+      <w:pPr>
+        <w:jc w:val="left"/>
+      </w:pPr>
+      <w:r>
+        <w:t>Nicolas Lebedenco</w:t>
+      </w:r>
+      <w:r>
+        <w:br/>
+        <w:t>Thiago Borda</w:t>
+      </w:r>
+    </w:p>
+    <w:p>
+      <w:pPr>
+        <w:pStyle w:val="Ttulo2"/>
+      </w:pPr>
+      <w:bookmarkStart w:id="15" w:name="_Toc458114658"/>
+      <w:r>
+        <w:t>Developer</w:t>
+      </w:r>
+      <w:bookmarkEnd w:id="15"/>
+      <w:r>
+        <w:t>s</w:t>
+      </w:r>
+    </w:p>
+    <w:p>
+      <w:pPr>
+        <w:jc w:val="left"/>
+      </w:pPr>
+      <w:r>
+        <w:t>Nicolas Lebedenco</w:t>
+      </w:r>
+      <w:r>
+        <w:br/>
+        <w:t>Thiago Borda</w:t>
+      </w:r>
+    </w:p>
+    <w:p>
+      <w:pPr>
+        <w:pStyle w:val="Ttulo2"/>
+        <w:rPr>
+          <w:rStyle w:val="Forte"/>
+        </w:rPr>
+      </w:pPr>
+      <w:bookmarkStart w:id="16" w:name="_Toc458114659"/>
+      <w:r>
+        <w:t>Game</w:t>
+      </w:r>
+      <w:r>
+        <w:rPr>
+          <w:rStyle w:val="Forte"/>
+        </w:rPr>
+        <w:t xml:space="preserve"> Designer</w:t>
+      </w:r>
+      <w:bookmarkEnd w:id="16"/>
+      <w:r>
+        <w:rPr>
+          <w:rStyle w:val="Forte"/>
+        </w:rPr>
+        <w:t>s</w:t>
+      </w:r>
+    </w:p>
+    <w:p>
+      <w:pPr>
+        <w:jc w:val="left"/>
+        <w:rPr>
+          <w:lang w:val="pt-BR"/>
+        </w:rPr>
+      </w:pPr>
+      <w:r>
+        <w:rPr>
+          <w:lang w:val="pt-BR"/>
+        </w:rPr>
+        <w:t>Nicolas Lebedenco</w:t>
+      </w:r>
+      <w:r>
+        <w:rPr>
+          <w:lang w:val="pt-BR"/>
+        </w:rPr>
+        <w:br/>
+        <w:t>Thiago Borda</w:t>
+      </w:r>
+    </w:p>
+    <w:p>
+      <w:pPr>
+        <w:pStyle w:val="Ttulo2"/>
+        <w:rPr>
+          <w:lang w:val="pt-BR"/>
+        </w:rPr>
+      </w:pPr>
+      <w:r>
+        <w:rPr>
+          <w:lang w:val="pt-BR"/>
+        </w:rPr>
+        <w:lastRenderedPageBreak/>
+        <w:t>Contributors</w:t>
+      </w:r>
+    </w:p>
+    <w:p>
+      <w:pPr>
+        <w:pStyle w:val="Ttulo3"/>
+        <w:rPr>
+          <w:lang w:val="pt-BR"/>
+        </w:rPr>
+      </w:pPr>
+      <w:r>
+        <w:rPr>
+          <w:lang w:val="pt-BR"/>
+        </w:rPr>
+        <w:t xml:space="preserve">Visual </w:t>
+      </w:r>
+      <w:r>
+        <w:rPr>
+          <w:lang w:val="pt-BR"/>
+        </w:rPr>
+        <w:t>Assets</w:t>
+      </w:r>
+    </w:p>
+    <w:p>
+      <w:pPr>
+        <w:rPr>
+          <w:color w:val="FF0000"/>
+        </w:rPr>
+      </w:pPr>
+      <w:r>
+        <w:rPr>
+          <w:color w:val="FF0000"/>
+        </w:rPr>
+        <w:t>Add names of companies/individuals that contributed with assets</w:t>
+      </w:r>
+      <w:r>
+        <w:rPr>
+          <w:color w:val="FF0000"/>
+        </w:rPr>
+        <w:t xml:space="preserve"> used in the game</w:t>
+      </w:r>
+    </w:p>
+    <w:p>
+      <w:pPr>
+        <w:pStyle w:val="Ttulo3"/>
+      </w:pPr>
+      <w:r>
+        <w:t>Audio</w:t>
+      </w:r>
+      <w:r>
+        <w:t xml:space="preserve"> Assets</w:t>
+      </w:r>
+    </w:p>
+    <w:p>
+      <w:pPr>
+        <w:rPr>
+          <w:color w:val="FF0000"/>
+        </w:rPr>
+      </w:pPr>
+      <w:r>
+        <w:rPr>
+          <w:color w:val="FF0000"/>
+        </w:rPr>
+        <w:t>Add names of companies/individuals that contributed with assets</w:t>
+      </w:r>
+      <w:r>
+        <w:rPr>
+          <w:color w:val="FF0000"/>
+        </w:rPr>
+        <w:t xml:space="preserve"> used in the game</w:t>
+      </w:r>
+    </w:p>
+    <w:p>
+      <w:pPr>
+        <w:pStyle w:val="Ttulo1"/>
+      </w:pPr>
+      <w:bookmarkStart w:id="17" w:name="_Toc458114660"/>
+      <w:r>
+        <w:t>Features</w:t>
+      </w:r>
+      <w:bookmarkEnd w:id="17"/>
+    </w:p>
+    <w:p>
+      <w:pPr>
+        <w:pStyle w:val="Ttulo2"/>
+      </w:pPr>
+      <w:bookmarkStart w:id="18" w:name="_Toc458114661"/>
+      <w:r>
+        <w:t>General</w:t>
+      </w:r>
+      <w:bookmarkEnd w:id="18"/>
+    </w:p>
+    <w:p>
+      <w:pPr>
+        <w:rPr>
+          <w:color w:val="FF0000"/>
+        </w:rPr>
+      </w:pPr>
+      <w:r>
+        <w:rPr>
+          <w:color w:val="FF0000"/>
+        </w:rPr>
+        <w:t>What the player can do in general terms.</w:t>
       </w:r>
     </w:p>
     <w:p>
@@ -5315,11 +5631,11 @@
         <w:pStyle w:val="PargrafodaLista"/>
         <w:numPr>
           <w:ilvl w:val="0"/>
-          <w:numId w:val="2"/>
+          <w:numId w:val="9"/>
         </w:numPr>
       </w:pPr>
       <w:r>
-        <w:t>iOS SDK</w:t>
+        <w:t>Create Profile</w:t>
       </w:r>
     </w:p>
     <w:p>
@@ -5327,16 +5643,11 @@
         <w:pStyle w:val="PargrafodaLista"/>
         <w:numPr>
           <w:ilvl w:val="0"/>
-          <w:numId w:val="2"/>
+          <w:numId w:val="9"/>
         </w:numPr>
       </w:pPr>
       <w:r>
-        <w:t>Windows Phone SDK</w:t>
-      </w:r>
-    </w:p>
-    <w:p>
-      <w:r>
-        <w:t>Distribution:</w:t>
+        <w:t>List Missions</w:t>
       </w:r>
     </w:p>
     <w:p>
@@ -5344,11 +5655,11 @@
         <w:pStyle w:val="PargrafodaLista"/>
         <w:numPr>
           <w:ilvl w:val="0"/>
-          <w:numId w:val="2"/>
+          <w:numId w:val="9"/>
         </w:numPr>
       </w:pPr>
       <w:r>
-        <w:t>Apple Store</w:t>
+        <w:t>Play Mission</w:t>
       </w:r>
     </w:p>
     <w:p>
@@ -5356,11 +5667,44 @@
         <w:pStyle w:val="PargrafodaLista"/>
         <w:numPr>
           <w:ilvl w:val="0"/>
-          <w:numId w:val="2"/>
+          <w:numId w:val="9"/>
         </w:numPr>
       </w:pPr>
       <w:r>
-        <w:t>Google Play</w:t>
+        <w:t>Automatically save progress</w:t>
+      </w:r>
+      <w:r>
+        <w:t xml:space="preserve"> </w:t>
+      </w:r>
+      <w:r>
+        <w:rPr>
+          <w:color w:val="FF0000"/>
+        </w:rPr>
+        <w:t xml:space="preserve">[Can a mission be saved </w:t>
+      </w:r>
+      <w:r>
+        <w:rPr>
+          <w:color w:val="FF0000"/>
+        </w:rPr>
+        <w:t xml:space="preserve">in the middle of it </w:t>
+      </w:r>
+      <w:r>
+        <w:rPr>
+          <w:color w:val="FF0000"/>
+        </w:rPr>
+        <w:t xml:space="preserve">or is progress </w:t>
+      </w:r>
+      <w:r>
+        <w:rPr>
+          <w:color w:val="FF0000"/>
+        </w:rPr>
+        <w:t xml:space="preserve">registered </w:t>
+      </w:r>
+      <w:r>
+        <w:rPr>
+          <w:color w:val="FF0000"/>
+        </w:rPr>
+        <w:t>only by accomplishing a mission?]</w:t>
       </w:r>
     </w:p>
     <w:p>
@@ -5368,779 +5712,1756 @@
         <w:pStyle w:val="PargrafodaLista"/>
         <w:numPr>
           <w:ilvl w:val="0"/>
-          <w:numId w:val="2"/>
+          <w:numId w:val="9"/>
         </w:numPr>
       </w:pPr>
       <w:r>
-        <w:t>Windows Mobile Store</w:t>
+        <w:t>View</w:t>
+      </w:r>
+      <w:r>
+        <w:t xml:space="preserve"> </w:t>
+      </w:r>
+      <w:r>
+        <w:t>score/</w:t>
+      </w:r>
+      <w:r>
+        <w:t>stats</w:t>
+      </w:r>
+      <w:r>
+        <w:t xml:space="preserve"> after a Mission is accomplished</w:t>
+      </w:r>
+    </w:p>
+    <w:p>
+      <w:pPr>
+        <w:pStyle w:val="PargrafodaLista"/>
+        <w:numPr>
+          <w:ilvl w:val="0"/>
+          <w:numId w:val="9"/>
+        </w:numPr>
+      </w:pPr>
+      <w:r>
+        <w:t>Automatically S</w:t>
+      </w:r>
+      <w:r>
+        <w:t>ave best score/</w:t>
+      </w:r>
+      <w:r>
+        <w:t>stats</w:t>
+      </w:r>
+      <w:r>
+        <w:t xml:space="preserve"> </w:t>
+      </w:r>
+      <w:r>
+        <w:t>for</w:t>
+      </w:r>
+      <w:r>
+        <w:t xml:space="preserve"> </w:t>
+      </w:r>
+      <w:r>
+        <w:t xml:space="preserve">each </w:t>
+      </w:r>
+      <w:r>
+        <w:t>accomplish</w:t>
+      </w:r>
+      <w:r>
+        <w:t>ed</w:t>
+      </w:r>
+      <w:r>
+        <w:t xml:space="preserve"> </w:t>
+      </w:r>
+      <w:r>
+        <w:t>M</w:t>
+      </w:r>
+      <w:r>
+        <w:t>ission</w:t>
+      </w:r>
+    </w:p>
+    <w:p>
+      <w:pPr>
+        <w:pStyle w:val="PargrafodaLista"/>
+        <w:numPr>
+          <w:ilvl w:val="0"/>
+          <w:numId w:val="9"/>
+        </w:numPr>
+      </w:pPr>
+      <w:r>
+        <w:t>View</w:t>
+      </w:r>
+      <w:r>
+        <w:t xml:space="preserve"> best score</w:t>
+      </w:r>
+      <w:r>
+        <w:t>s</w:t>
+      </w:r>
+      <w:r>
+        <w:t>/</w:t>
+      </w:r>
+      <w:r>
+        <w:t>stats</w:t>
+      </w:r>
+      <w:r>
+        <w:t xml:space="preserve"> for each mission</w:t>
+      </w:r>
+    </w:p>
+    <w:p>
+      <w:pPr>
+        <w:pStyle w:val="PargrafodaLista"/>
+        <w:numPr>
+          <w:ilvl w:val="0"/>
+          <w:numId w:val="9"/>
+        </w:numPr>
+      </w:pPr>
+      <w:r>
+        <w:t xml:space="preserve">View/Modify </w:t>
+      </w:r>
+      <w:r>
+        <w:t>Game Settings</w:t>
+      </w:r>
+      <w:r>
+        <w:t xml:space="preserve"> </w:t>
+      </w:r>
+      <w:r>
+        <w:rPr>
+          <w:color w:val="FF0000"/>
+        </w:rPr>
+        <w:t>[while in game?]</w:t>
+      </w:r>
+    </w:p>
+    <w:p>
+      <w:pPr>
+        <w:pStyle w:val="PargrafodaLista"/>
+        <w:numPr>
+          <w:ilvl w:val="1"/>
+          <w:numId w:val="9"/>
+        </w:numPr>
+      </w:pPr>
+      <w:r>
+        <w:t>Auto Shoot</w:t>
+      </w:r>
+      <w:r>
+        <w:t xml:space="preserve"> [on</w:t>
+      </w:r>
+      <w:r>
+        <w:t>|</w:t>
+      </w:r>
+      <w:r>
+        <w:t>off]:</w:t>
+      </w:r>
+    </w:p>
+    <w:p>
+      <w:pPr>
+        <w:pStyle w:val="PargrafodaLista"/>
+        <w:numPr>
+          <w:ilvl w:val="0"/>
+          <w:numId w:val="9"/>
+        </w:numPr>
+      </w:pPr>
+      <w:r>
+        <w:t>Abandon/</w:t>
+      </w:r>
+      <w:r>
+        <w:t xml:space="preserve">Restart </w:t>
+      </w:r>
+      <w:r>
+        <w:t>M</w:t>
+      </w:r>
+      <w:r>
+        <w:t>ission</w:t>
+      </w:r>
+    </w:p>
+    <w:p>
+      <w:pPr>
+        <w:pStyle w:val="Ttulo2"/>
+      </w:pPr>
+      <w:bookmarkStart w:id="19" w:name="_Toc458114662"/>
+      <w:r>
+        <w:t>Game play</w:t>
+      </w:r>
+      <w:bookmarkEnd w:id="19"/>
+    </w:p>
+    <w:p>
+      <w:r>
+        <w:rPr>
+          <w:color w:val="FF0000"/>
+        </w:rPr>
+        <w:t>Describe the basic gameplay mechanic.</w:t>
+      </w:r>
+    </w:p>
+    <w:p>
+      <w:pPr>
+        <w:pStyle w:val="Ttulo3"/>
+      </w:pPr>
+      <w:r>
+        <w:t>Elements</w:t>
+      </w:r>
+    </w:p>
+    <w:p>
+      <w:pPr>
+        <w:pStyle w:val="PargrafodaLista"/>
+        <w:numPr>
+          <w:ilvl w:val="0"/>
+          <w:numId w:val="8"/>
+        </w:numPr>
+      </w:pPr>
+      <w:r>
+        <w:t>Mission (aka Level):</w:t>
+      </w:r>
+    </w:p>
+    <w:p>
+      <w:pPr>
+        <w:pStyle w:val="PargrafodaLista"/>
+        <w:numPr>
+          <w:ilvl w:val="0"/>
+          <w:numId w:val="8"/>
+        </w:numPr>
+      </w:pPr>
+      <w:r>
+        <w:t>Scenario</w:t>
+      </w:r>
+      <w:r>
+        <w:t>:</w:t>
+      </w:r>
+    </w:p>
+    <w:p>
+      <w:pPr>
+        <w:pStyle w:val="PargrafodaLista"/>
+        <w:numPr>
+          <w:ilvl w:val="0"/>
+          <w:numId w:val="8"/>
+        </w:numPr>
+      </w:pPr>
+      <w:r>
+        <w:t>Player:</w:t>
+      </w:r>
+    </w:p>
+    <w:p>
+      <w:pPr>
+        <w:pStyle w:val="PargrafodaLista"/>
+        <w:numPr>
+          <w:ilvl w:val="0"/>
+          <w:numId w:val="8"/>
+        </w:numPr>
+      </w:pPr>
+      <w:r>
+        <w:t>Enemy:</w:t>
+      </w:r>
+    </w:p>
+    <w:p>
+      <w:pPr>
+        <w:pStyle w:val="PargrafodaLista"/>
+        <w:numPr>
+          <w:ilvl w:val="0"/>
+          <w:numId w:val="8"/>
+        </w:numPr>
+      </w:pPr>
+      <w:r>
+        <w:t>Projectile:</w:t>
+      </w:r>
+    </w:p>
+    <w:p>
+      <w:pPr>
+        <w:pStyle w:val="PargrafodaLista"/>
+        <w:numPr>
+          <w:ilvl w:val="0"/>
+          <w:numId w:val="8"/>
+        </w:numPr>
+      </w:pPr>
+      <w:r>
+        <w:t>P</w:t>
+      </w:r>
+      <w:r>
+        <w:t>ower-ups</w:t>
+      </w:r>
+      <w:r>
+        <w:t>:</w:t>
+      </w:r>
+    </w:p>
+    <w:p>
+      <w:pPr>
+        <w:pStyle w:val="Ttulo3"/>
+      </w:pPr>
+      <w:bookmarkStart w:id="20" w:name="_Toc458114663"/>
+      <w:r>
+        <w:t>Player movement</w:t>
+      </w:r>
+      <w:bookmarkEnd w:id="20"/>
+    </w:p>
+    <w:p>
+      <w:r>
+        <w:t>Player moves in constant speed.</w:t>
+      </w:r>
+      <w:r>
+        <w:t xml:space="preserve"> </w:t>
+      </w:r>
+      <w:r>
+        <w:t>There is no distinction between walk and run.</w:t>
+      </w:r>
+    </w:p>
+    <w:p>
+      <w:r>
+        <w:t xml:space="preserve">Player can move in all four directions </w:t>
+      </w:r>
+      <w:r>
+        <w:t xml:space="preserve">and </w:t>
+      </w:r>
+      <w:r>
+        <w:t>face a different direction that that of movement.</w:t>
+      </w:r>
+    </w:p>
+    <w:p>
+      <w:pPr>
+        <w:rPr>
+          <w:color w:val="FF0000"/>
+        </w:rPr>
+      </w:pPr>
+      <w:r>
+        <w:rPr>
+          <w:color w:val="FF0000"/>
+        </w:rPr>
+        <w:t>[illustrat</w:t>
+      </w:r>
+      <w:r>
+        <w:rPr>
+          <w:color w:val="FF0000"/>
+        </w:rPr>
+        <w:t>ion</w:t>
+      </w:r>
+      <w:r>
+        <w:rPr>
+          <w:color w:val="FF0000"/>
+        </w:rPr>
+        <w:t xml:space="preserve"> movement and facing]</w:t>
+      </w:r>
+    </w:p>
+    <w:p>
+      <w:r>
+        <w:lastRenderedPageBreak/>
+        <w:t>Because of the scrolling mechanic</w:t>
+      </w:r>
+      <w:r>
+        <w:t xml:space="preserve"> (detailed in </w:t>
+      </w:r>
+      <w:r>
+        <w:rPr>
+          <w:color w:val="FF0000"/>
+        </w:rPr>
+        <w:t>[</w:t>
+      </w:r>
+      <w:r>
+        <w:rPr>
+          <w:color w:val="FF0000"/>
+        </w:rPr>
+        <w:t>reference section detailing scrolling</w:t>
+      </w:r>
+      <w:r>
+        <w:rPr>
+          <w:color w:val="FF0000"/>
+        </w:rPr>
+        <w:t>]</w:t>
+      </w:r>
+      <w:r>
+        <w:t>)</w:t>
+      </w:r>
+      <w:r>
+        <w:t xml:space="preserve"> the movement backwards is limited to the bottom of the screen.</w:t>
+      </w:r>
+    </w:p>
+    <w:p>
+      <w:r>
+        <w:t>Face Directions (turning): forward, left or right and combinations.</w:t>
+      </w:r>
+    </w:p>
+    <w:p>
+      <w:r>
+        <w:t>Move Directions: forward, backward, left and right and combinations.</w:t>
+      </w:r>
+    </w:p>
+    <w:p>
+      <w:pPr>
+        <w:rPr>
+          <w:color w:val="FF0000"/>
+        </w:rPr>
+      </w:pPr>
+      <w:r>
+        <w:rPr>
+          <w:color w:val="FF0000"/>
+        </w:rPr>
+        <w:t>[illustrat</w:t>
+      </w:r>
+      <w:r>
+        <w:rPr>
+          <w:color w:val="FF0000"/>
+        </w:rPr>
+        <w:t>ion</w:t>
+      </w:r>
+      <w:r>
+        <w:rPr>
+          <w:color w:val="FF0000"/>
+        </w:rPr>
+        <w:t xml:space="preserve"> </w:t>
+      </w:r>
+      <w:r>
+        <w:rPr>
+          <w:color w:val="FF0000"/>
+        </w:rPr>
+        <w:t xml:space="preserve">showing </w:t>
+      </w:r>
+      <w:r>
+        <w:rPr>
+          <w:color w:val="FF0000"/>
+        </w:rPr>
+        <w:t xml:space="preserve">movement </w:t>
+      </w:r>
+      <w:r>
+        <w:rPr>
+          <w:color w:val="FF0000"/>
+        </w:rPr>
+        <w:t xml:space="preserve">and </w:t>
+      </w:r>
+      <w:r>
+        <w:rPr>
+          <w:color w:val="FF0000"/>
+        </w:rPr>
+        <w:t>facing</w:t>
+      </w:r>
+      <w:r>
+        <w:rPr>
+          <w:color w:val="FF0000"/>
+        </w:rPr>
+        <w:t xml:space="preserve"> in different directions</w:t>
+      </w:r>
+      <w:r>
+        <w:rPr>
+          <w:color w:val="FF0000"/>
+        </w:rPr>
+        <w:t>]</w:t>
+      </w:r>
+    </w:p>
+    <w:p>
+      <w:r>
+        <w:rPr>
+          <w:color w:val="FF0000"/>
+        </w:rPr>
+        <w:t>[illustrat</w:t>
+      </w:r>
+      <w:r>
+        <w:rPr>
+          <w:color w:val="FF0000"/>
+        </w:rPr>
+        <w:t>ion</w:t>
+      </w:r>
+      <w:r>
+        <w:rPr>
+          <w:color w:val="FF0000"/>
+        </w:rPr>
+        <w:t xml:space="preserve"> </w:t>
+      </w:r>
+      <w:r>
+        <w:rPr>
+          <w:color w:val="FF0000"/>
+        </w:rPr>
+        <w:t>showing movement constrained to bottom of the screen</w:t>
+      </w:r>
+      <w:r>
+        <w:rPr>
+          <w:color w:val="FF0000"/>
+        </w:rPr>
+        <w:t>]</w:t>
+      </w:r>
+    </w:p>
+    <w:p>
+      <w:r>
+        <w:t xml:space="preserve">Movement is </w:t>
+      </w:r>
+      <w:r>
+        <w:t xml:space="preserve">affected </w:t>
+      </w:r>
+      <w:r>
+        <w:t xml:space="preserve">by </w:t>
+      </w:r>
+      <w:r>
+        <w:rPr>
+          <w:rStyle w:val="Forte"/>
+        </w:rPr>
+        <w:t xml:space="preserve">Auto Shoot </w:t>
+      </w:r>
+      <w:r>
+        <w:rPr>
+          <w:rStyle w:val="Forte"/>
+        </w:rPr>
+        <w:t>Settings</w:t>
+      </w:r>
+      <w:r>
+        <w:t>:</w:t>
+      </w:r>
+    </w:p>
+    <w:p>
+      <w:pPr>
+        <w:pStyle w:val="PargrafodaLista"/>
+        <w:numPr>
+          <w:ilvl w:val="0"/>
+          <w:numId w:val="3"/>
+        </w:numPr>
+        <w:rPr>
+          <w:rStyle w:val="Forte"/>
+        </w:rPr>
+      </w:pPr>
+      <w:r>
+        <w:rPr>
+          <w:rStyle w:val="Forte"/>
+        </w:rPr>
+        <w:t xml:space="preserve">Auto </w:t>
+      </w:r>
+      <w:r>
+        <w:rPr>
+          <w:rStyle w:val="Forte"/>
+        </w:rPr>
+        <w:t xml:space="preserve"> </w:t>
+      </w:r>
+      <w:r>
+        <w:rPr>
+          <w:rStyle w:val="Forte"/>
+        </w:rPr>
+        <w:t>Shoot O</w:t>
+      </w:r>
+      <w:r>
+        <w:rPr>
+          <w:rStyle w:val="Forte"/>
+        </w:rPr>
+        <w:t>N</w:t>
+      </w:r>
+      <w:r>
+        <w:rPr>
+          <w:rStyle w:val="Forte"/>
+        </w:rPr>
+        <w:t>:</w:t>
+      </w:r>
+    </w:p>
+    <w:p>
+      <w:pPr>
+        <w:pStyle w:val="PargrafodaLista"/>
+        <w:numPr>
+          <w:ilvl w:val="0"/>
+          <w:numId w:val="4"/>
+        </w:numPr>
+      </w:pPr>
+      <w:r>
+        <w:t>Player always faces the direction</w:t>
+      </w:r>
+      <w:r>
+        <w:t xml:space="preserve"> of movement e</w:t>
+      </w:r>
+      <w:r>
+        <w:t xml:space="preserve">xcept when moving </w:t>
+      </w:r>
+      <w:r>
+        <w:t>backwards</w:t>
+      </w:r>
+      <w:r>
+        <w:t xml:space="preserve"> in which case it faces the opposing direction</w:t>
+      </w:r>
+      <w:r>
+        <w:t xml:space="preserve">. </w:t>
+      </w:r>
+    </w:p>
+    <w:p>
+      <w:pPr>
+        <w:pStyle w:val="PargrafodaLista"/>
+        <w:numPr>
+          <w:ilvl w:val="0"/>
+          <w:numId w:val="4"/>
+        </w:numPr>
+      </w:pPr>
+      <w:r>
+        <w:t>T</w:t>
+      </w:r>
+      <w:r>
+        <w:t>here</w:t>
+      </w:r>
+      <w:r>
+        <w:t xml:space="preserve"> is no way to turn without m</w:t>
+      </w:r>
+      <w:r>
+        <w:t xml:space="preserve">oving. </w:t>
+      </w:r>
+    </w:p>
+    <w:p>
+      <w:pPr>
+        <w:pStyle w:val="PargrafodaLista"/>
+        <w:numPr>
+          <w:ilvl w:val="0"/>
+          <w:numId w:val="4"/>
+        </w:numPr>
+      </w:pPr>
+      <w:r>
+        <w:t>In this mode, one of the player’s hands is free to perform other actions not related to movement.</w:t>
+      </w:r>
+    </w:p>
+    <w:p>
+      <w:pPr>
+        <w:pStyle w:val="PargrafodaLista"/>
+        <w:numPr>
+          <w:ilvl w:val="0"/>
+          <w:numId w:val="3"/>
+        </w:numPr>
+        <w:rPr>
+          <w:rStyle w:val="Forte"/>
+        </w:rPr>
+      </w:pPr>
+      <w:r>
+        <w:rPr>
+          <w:rStyle w:val="Forte"/>
+        </w:rPr>
+        <w:t xml:space="preserve">Auto </w:t>
+      </w:r>
+      <w:r>
+        <w:rPr>
+          <w:rStyle w:val="Forte"/>
+        </w:rPr>
+        <w:t>Shoot O</w:t>
+      </w:r>
+      <w:r>
+        <w:rPr>
+          <w:rStyle w:val="Forte"/>
+        </w:rPr>
+        <w:t>FF</w:t>
+      </w:r>
+      <w:r>
+        <w:rPr>
+          <w:rStyle w:val="Forte"/>
+        </w:rPr>
+        <w:t>:</w:t>
+      </w:r>
+    </w:p>
+    <w:p>
+      <w:pPr>
+        <w:pStyle w:val="PargrafodaLista"/>
+        <w:numPr>
+          <w:ilvl w:val="0"/>
+          <w:numId w:val="5"/>
+        </w:numPr>
+      </w:pPr>
+      <w:r>
+        <w:t xml:space="preserve">Player </w:t>
+      </w:r>
+      <w:r>
+        <w:t xml:space="preserve">controls movement and turning independently. It </w:t>
+      </w:r>
+      <w:r>
+        <w:t xml:space="preserve">may </w:t>
+      </w:r>
+      <w:r>
+        <w:t xml:space="preserve">face </w:t>
+      </w:r>
+      <w:r>
+        <w:t>a direction and mov</w:t>
+      </w:r>
+      <w:r>
+        <w:t>e</w:t>
+      </w:r>
+      <w:r>
+        <w:t xml:space="preserve"> in another. </w:t>
+      </w:r>
+    </w:p>
+    <w:p>
+      <w:pPr>
+        <w:pStyle w:val="PargrafodaLista"/>
+        <w:numPr>
+          <w:ilvl w:val="0"/>
+          <w:numId w:val="5"/>
+        </w:numPr>
+      </w:pPr>
+      <w:r>
+        <w:t xml:space="preserve">Turning </w:t>
+      </w:r>
+      <w:r>
+        <w:t>is constrained to the upper 180</w:t>
+      </w:r>
+      <w:r>
+        <w:rPr>
+          <w:vertAlign w:val="superscript"/>
+        </w:rPr>
+        <w:t>o</w:t>
+      </w:r>
+      <w:r>
+        <w:t xml:space="preserve"> arc. </w:t>
+      </w:r>
+    </w:p>
+    <w:p>
+      <w:pPr>
+        <w:pStyle w:val="PargrafodaLista"/>
+        <w:numPr>
+          <w:ilvl w:val="0"/>
+          <w:numId w:val="5"/>
+        </w:numPr>
+      </w:pPr>
+      <w:r>
+        <w:t>In this mode, one of the player’s hands is free to perform other actions not related to movement.</w:t>
+      </w:r>
+    </w:p>
+    <w:p>
+      <w:pPr>
+        <w:pStyle w:val="Ttulo3"/>
+      </w:pPr>
+      <w:bookmarkStart w:id="21" w:name="_Toc458114664"/>
+      <w:r>
+        <w:t>Player actions</w:t>
+      </w:r>
+      <w:bookmarkEnd w:id="21"/>
+    </w:p>
+    <w:p>
+      <w:r>
+        <w:t>Player can perform actions and move at the same time.</w:t>
+      </w:r>
+    </w:p>
+    <w:p>
+      <w:pPr>
+        <w:pStyle w:val="PargrafodaLista"/>
+        <w:numPr>
+          <w:ilvl w:val="0"/>
+          <w:numId w:val="6"/>
+        </w:numPr>
+        <w:rPr>
+          <w:rStyle w:val="Forte"/>
+        </w:rPr>
+      </w:pPr>
+      <w:r>
+        <w:rPr>
+          <w:rStyle w:val="Forte"/>
+        </w:rPr>
+        <w:t>Shoot</w:t>
+      </w:r>
+      <w:r>
+        <w:rPr>
+          <w:rStyle w:val="Forte"/>
+        </w:rPr>
+        <w:t>:</w:t>
+      </w:r>
+    </w:p>
+    <w:p>
+      <w:pPr>
+        <w:pStyle w:val="PargrafodaLista"/>
+        <w:numPr>
+          <w:ilvl w:val="1"/>
+          <w:numId w:val="6"/>
+        </w:numPr>
+      </w:pPr>
+      <w:r>
+        <w:t xml:space="preserve">Player </w:t>
+      </w:r>
+      <w:r>
+        <w:t>fire</w:t>
+      </w:r>
+      <w:r>
+        <w:t>s</w:t>
+      </w:r>
+      <w:r>
+        <w:t xml:space="preserve"> </w:t>
+      </w:r>
+      <w:r>
+        <w:t>a projectile</w:t>
+      </w:r>
+    </w:p>
+    <w:p>
+      <w:pPr>
+        <w:pStyle w:val="PargrafodaLista"/>
+        <w:numPr>
+          <w:ilvl w:val="1"/>
+          <w:numId w:val="6"/>
+        </w:numPr>
+      </w:pPr>
+      <w:r>
+        <w:t xml:space="preserve">Because of the movement constraints the player </w:t>
+      </w:r>
+      <w:r>
+        <w:rPr>
+          <w:rStyle w:val="Forte"/>
+        </w:rPr>
+        <w:t>cannot</w:t>
+      </w:r>
+      <w:r>
+        <w:t xml:space="preserve"> shoot backwards</w:t>
+      </w:r>
+    </w:p>
+    <w:p>
+      <w:pPr>
+        <w:pStyle w:val="PargrafodaLista"/>
+        <w:numPr>
+          <w:ilvl w:val="1"/>
+          <w:numId w:val="6"/>
+        </w:numPr>
+      </w:pPr>
+      <w:r>
+        <w:t xml:space="preserve">Player can shoot </w:t>
+      </w:r>
+      <w:r>
+        <w:t xml:space="preserve">with </w:t>
+      </w:r>
+      <w:r>
+        <w:t xml:space="preserve">one of </w:t>
+      </w:r>
+      <w:r>
+        <w:t xml:space="preserve">two </w:t>
+      </w:r>
+      <w:r>
+        <w:t>weapons</w:t>
+      </w:r>
+      <w:r>
+        <w:t xml:space="preserve"> (see </w:t>
+      </w:r>
+      <w:r>
+        <w:rPr>
+          <w:color w:val="FF0000"/>
+        </w:rPr>
+        <w:t>[add reference to weapons section]</w:t>
+      </w:r>
+      <w:r>
+        <w:t>)</w:t>
+      </w:r>
+      <w:r>
+        <w:t>:</w:t>
+      </w:r>
+    </w:p>
+    <w:p>
+      <w:pPr>
+        <w:pStyle w:val="PargrafodaLista"/>
+        <w:numPr>
+          <w:ilvl w:val="2"/>
+          <w:numId w:val="6"/>
+        </w:numPr>
+      </w:pPr>
+      <w:r>
+        <w:t>Primary</w:t>
+      </w:r>
+    </w:p>
+    <w:p>
+      <w:pPr>
+        <w:pStyle w:val="PargrafodaLista"/>
+        <w:numPr>
+          <w:ilvl w:val="2"/>
+          <w:numId w:val="6"/>
+        </w:numPr>
+      </w:pPr>
+      <w:r>
+        <w:t>Secondary</w:t>
+      </w:r>
+    </w:p>
+    <w:p>
+      <w:pPr>
+        <w:pStyle w:val="PargrafodaLista"/>
+        <w:numPr>
+          <w:ilvl w:val="1"/>
+          <w:numId w:val="6"/>
+        </w:numPr>
+      </w:pPr>
+      <w:r>
+        <w:t xml:space="preserve">Shooting </w:t>
+      </w:r>
+      <w:r>
+        <w:t xml:space="preserve">is affected by </w:t>
+      </w:r>
+      <w:r>
+        <w:rPr>
+          <w:rStyle w:val="Forte"/>
+        </w:rPr>
+        <w:t xml:space="preserve">Auto Shoot </w:t>
+      </w:r>
+      <w:r>
+        <w:rPr>
+          <w:rStyle w:val="Forte"/>
+        </w:rPr>
+        <w:t>S</w:t>
+      </w:r>
+      <w:r>
+        <w:rPr>
+          <w:rStyle w:val="Forte"/>
+        </w:rPr>
+        <w:t>ettings</w:t>
+      </w:r>
+      <w:r>
+        <w:t xml:space="preserve">: </w:t>
+      </w:r>
+    </w:p>
+    <w:p>
+      <w:pPr>
+        <w:pStyle w:val="PargrafodaLista"/>
+        <w:numPr>
+          <w:ilvl w:val="2"/>
+          <w:numId w:val="6"/>
+        </w:numPr>
+      </w:pPr>
+      <w:r>
+        <w:rPr>
+          <w:rStyle w:val="nfase"/>
+        </w:rPr>
+        <w:t xml:space="preserve">Auto </w:t>
+      </w:r>
+      <w:r>
+        <w:rPr>
+          <w:rStyle w:val="nfase"/>
+        </w:rPr>
+        <w:t>Shoot O</w:t>
+      </w:r>
+      <w:r>
+        <w:rPr>
+          <w:rStyle w:val="nfase"/>
+        </w:rPr>
+        <w:t>N</w:t>
+      </w:r>
+      <w:r>
+        <w:rPr>
+          <w:rStyle w:val="nfase"/>
+        </w:rPr>
+        <w:t>:</w:t>
+      </w:r>
+      <w:r>
+        <w:t xml:space="preserve"> the primary weapon fires automatically</w:t>
+      </w:r>
+      <w:r>
+        <w:t xml:space="preserve"> when an enemy is </w:t>
+      </w:r>
+      <w:r>
+        <w:t xml:space="preserve">in front of the player and </w:t>
+      </w:r>
+      <w:r>
+        <w:t>in range</w:t>
+      </w:r>
+      <w:r>
+        <w:t>.</w:t>
+      </w:r>
+    </w:p>
+    <w:p>
+      <w:pPr>
+        <w:pStyle w:val="PargrafodaLista"/>
+        <w:numPr>
+          <w:ilvl w:val="2"/>
+          <w:numId w:val="6"/>
+        </w:numPr>
+      </w:pPr>
+      <w:r>
+        <w:rPr>
+          <w:rStyle w:val="nfase"/>
+        </w:rPr>
+        <w:t>Auto Shoot O</w:t>
+      </w:r>
+      <w:r>
+        <w:rPr>
+          <w:rStyle w:val="nfase"/>
+        </w:rPr>
+        <w:t>FF</w:t>
+      </w:r>
+      <w:r>
+        <w:rPr>
+          <w:rStyle w:val="nfase"/>
+        </w:rPr>
+        <w:t>:</w:t>
+      </w:r>
+      <w:r>
+        <w:t xml:space="preserve"> player must activate the fire action (i.e. by pressing the fire button) corresponding to his weapon of choice (Primary or Secondary)</w:t>
+      </w:r>
+      <w:r>
+        <w:t>. Weapon will fire regardless of having an enemy in range.</w:t>
+      </w:r>
+    </w:p>
+    <w:p>
+      <w:pPr>
+        <w:pStyle w:val="PargrafodaLista"/>
+        <w:numPr>
+          <w:ilvl w:val="0"/>
+          <w:numId w:val="7"/>
+        </w:numPr>
+      </w:pPr>
+      <w:r>
+        <w:t>The secondary weapon must always be manually activated regardless of the control mode.</w:t>
+      </w:r>
+    </w:p>
+    <w:p>
+      <w:pPr>
+        <w:pStyle w:val="PargrafodaLista"/>
+        <w:ind w:left="1440"/>
+        <w:rPr>
+          <w:color w:val="FF0000"/>
+        </w:rPr>
+      </w:pPr>
+    </w:p>
+    <w:p>
+      <w:pPr>
+        <w:pStyle w:val="PargrafodaLista"/>
+        <w:ind w:left="1440"/>
+        <w:rPr>
+          <w:color w:val="FF0000"/>
+        </w:rPr>
+      </w:pPr>
+      <w:r>
+        <w:rPr>
+          <w:color w:val="FF0000"/>
+        </w:rPr>
+        <w:lastRenderedPageBreak/>
+        <w:t>[illustration showing shooting with AutoShoot ON and OFF]</w:t>
+      </w:r>
+    </w:p>
+    <w:p>
+      <w:pPr>
+        <w:pStyle w:val="PargrafodaLista"/>
+        <w:ind w:left="1440"/>
+      </w:pPr>
+    </w:p>
+    <w:p>
+      <w:pPr>
+        <w:pStyle w:val="PargrafodaLista"/>
+        <w:numPr>
+          <w:ilvl w:val="0"/>
+          <w:numId w:val="6"/>
+        </w:numPr>
+        <w:rPr>
+          <w:rStyle w:val="Forte"/>
+        </w:rPr>
+      </w:pPr>
+      <w:r>
+        <w:rPr>
+          <w:rStyle w:val="Forte"/>
+        </w:rPr>
+        <w:t>Collect Power</w:t>
+      </w:r>
+      <w:r>
+        <w:rPr>
+          <w:rStyle w:val="Forte"/>
+        </w:rPr>
+        <w:t>-</w:t>
+      </w:r>
+      <w:r>
+        <w:rPr>
+          <w:rStyle w:val="Forte"/>
+        </w:rPr>
+        <w:t>Ups:</w:t>
+      </w:r>
+      <w:r>
+        <w:rPr>
+          <w:rStyle w:val="Forte"/>
+        </w:rPr>
+        <w:t xml:space="preserve"> </w:t>
+      </w:r>
+    </w:p>
+    <w:p>
+      <w:pPr>
+        <w:pStyle w:val="PargrafodaLista"/>
+        <w:numPr>
+          <w:ilvl w:val="1"/>
+          <w:numId w:val="6"/>
+        </w:numPr>
+      </w:pPr>
+      <w:r>
+        <w:t>Player can collect power ups by walking over them.</w:t>
+      </w:r>
+    </w:p>
+    <w:p>
+      <w:pPr>
+        <w:pStyle w:val="Ttulo3"/>
+      </w:pPr>
+      <w:bookmarkStart w:id="22" w:name="_Toc458114665"/>
+      <w:r>
+        <w:t>Combat</w:t>
+      </w:r>
+      <w:bookmarkEnd w:id="22"/>
+    </w:p>
+    <w:p>
+      <w:pPr>
+        <w:pStyle w:val="PargrafodaLista"/>
+        <w:numPr>
+          <w:ilvl w:val="0"/>
+          <w:numId w:val="10"/>
+        </w:numPr>
+      </w:pPr>
+      <w:r>
+        <w:t>Health</w:t>
+      </w:r>
+    </w:p>
+    <w:p>
+      <w:pPr>
+        <w:pStyle w:val="PargrafodaLista"/>
+        <w:numPr>
+          <w:ilvl w:val="0"/>
+          <w:numId w:val="10"/>
+        </w:numPr>
+      </w:pPr>
+      <w:r>
+        <w:t>Ammo</w:t>
+      </w:r>
+    </w:p>
+    <w:p>
+      <w:pPr>
+        <w:pStyle w:val="PargrafodaLista"/>
+        <w:numPr>
+          <w:ilvl w:val="0"/>
+          <w:numId w:val="10"/>
+        </w:numPr>
+      </w:pPr>
+      <w:r>
+        <w:t>Damage</w:t>
+      </w:r>
+    </w:p>
+    <w:p>
+      <w:pPr>
+        <w:pStyle w:val="Ttulo3"/>
+      </w:pPr>
+      <w:bookmarkStart w:id="23" w:name="_Toc458114666"/>
+      <w:r>
+        <w:t>Weapons</w:t>
+      </w:r>
+      <w:bookmarkEnd w:id="23"/>
+    </w:p>
+    <w:p>
+      <w:pPr>
+        <w:pStyle w:val="PargrafodaLista"/>
+        <w:numPr>
+          <w:ilvl w:val="0"/>
+          <w:numId w:val="11"/>
+        </w:numPr>
+      </w:pPr>
+      <w:r>
+        <w:t>Primary</w:t>
+      </w:r>
+    </w:p>
+    <w:p>
+      <w:pPr>
+        <w:pStyle w:val="PargrafodaLista"/>
+        <w:numPr>
+          <w:ilvl w:val="0"/>
+          <w:numId w:val="11"/>
+        </w:numPr>
+      </w:pPr>
+      <w:r>
+        <w:t>Secondary</w:t>
+      </w:r>
+    </w:p>
+    <w:p>
+      <w:pPr>
+        <w:pStyle w:val="Ttulo3"/>
+      </w:pPr>
+      <w:r>
+        <w:t>Power-Ups</w:t>
+      </w:r>
+    </w:p>
+    <w:p>
+      <w:pPr>
+        <w:pStyle w:val="PargrafodaLista"/>
+        <w:numPr>
+          <w:ilvl w:val="0"/>
+          <w:numId w:val="12"/>
+        </w:numPr>
+      </w:pPr>
+      <w:r>
+        <w:t>Health</w:t>
+      </w:r>
+    </w:p>
+    <w:p>
+      <w:pPr>
+        <w:pStyle w:val="PargrafodaLista"/>
+        <w:numPr>
+          <w:ilvl w:val="0"/>
+          <w:numId w:val="12"/>
+        </w:numPr>
+      </w:pPr>
+      <w:r>
+        <w:t>Ammo</w:t>
+      </w:r>
+    </w:p>
+    <w:p>
+      <w:pPr>
+        <w:pStyle w:val="PargrafodaLista"/>
+        <w:numPr>
+          <w:ilvl w:val="0"/>
+          <w:numId w:val="12"/>
+        </w:numPr>
+      </w:pPr>
+      <w:r>
+        <w:t>Buff</w:t>
+      </w:r>
+      <w:bookmarkStart w:id="24" w:name="_Toc458114668"/>
+    </w:p>
+    <w:p>
+      <w:pPr>
+        <w:pStyle w:val="Ttulo2"/>
+      </w:pPr>
+      <w:r>
+        <w:t>Camera</w:t>
+      </w:r>
+      <w:bookmarkEnd w:id="24"/>
+      <w:r>
+        <w:t xml:space="preserve"> </w:t>
+      </w:r>
+    </w:p>
+    <w:p>
+      <w:pPr>
+        <w:pStyle w:val="Ttulo3"/>
+      </w:pPr>
+      <w:r>
+        <w:t>Perspective</w:t>
+      </w:r>
+    </w:p>
+    <w:p>
+      <w:r>
+        <w:t>Top down with and slight angle</w:t>
+      </w:r>
+    </w:p>
+    <w:p>
+      <w:pPr>
+        <w:pStyle w:val="Ttulo3"/>
+      </w:pPr>
+      <w:r>
+        <w:t>Control</w:t>
+      </w:r>
+    </w:p>
+    <w:p>
+      <w:r>
+        <w:t>Camera follows the player</w:t>
+      </w:r>
+    </w:p>
+    <w:p>
+      <w:pPr>
+        <w:pStyle w:val="Ttulo2"/>
+      </w:pPr>
+      <w:bookmarkStart w:id="25" w:name="_Toc458114669"/>
+      <w:r>
+        <w:t>User interface</w:t>
+      </w:r>
+      <w:bookmarkEnd w:id="25"/>
+      <w:r>
+        <w:t xml:space="preserve"> </w:t>
+      </w:r>
+    </w:p>
+    <w:p>
+      <w:pPr>
+        <w:pStyle w:val="Ttulo3"/>
+      </w:pPr>
+      <w:r>
+        <w:t>G</w:t>
+      </w:r>
+      <w:r>
+        <w:t>UI</w:t>
+      </w:r>
+    </w:p>
+    <w:p>
+      <w:pPr>
+        <w:rPr>
+          <w:color w:val="FF0000"/>
+        </w:rPr>
+      </w:pPr>
+      <w:r>
+        <w:rPr>
+          <w:color w:val="FF0000"/>
+        </w:rPr>
+        <w:t>[Describe elements (types of widgets and there function)]</w:t>
+      </w:r>
+    </w:p>
+    <w:p>
+      <w:pPr>
+        <w:rPr>
+          <w:color w:val="FF0000"/>
+        </w:rPr>
+      </w:pPr>
+      <w:r>
+        <w:rPr>
+          <w:color w:val="FF0000"/>
+        </w:rPr>
+        <w:t>[</w:t>
+      </w:r>
+      <w:r>
+        <w:rPr>
+          <w:color w:val="FF0000"/>
+        </w:rPr>
+        <w:t>Refer to section with layouts</w:t>
+      </w:r>
+      <w:r>
+        <w:rPr>
+          <w:color w:val="FF0000"/>
+        </w:rPr>
+        <w:t>]</w:t>
+      </w:r>
+    </w:p>
+    <w:p>
+      <w:pPr>
+        <w:pStyle w:val="Ttulo3"/>
+      </w:pPr>
+      <w:r>
+        <w:t>H</w:t>
+      </w:r>
+      <w:r>
+        <w:t>UD</w:t>
+      </w:r>
+    </w:p>
+    <w:p>
+      <w:pPr>
+        <w:rPr>
+          <w:color w:val="FF0000"/>
+        </w:rPr>
+      </w:pPr>
+      <w:r>
+        <w:rPr>
+          <w:color w:val="FF0000"/>
+        </w:rPr>
+        <w:t>[Describe elements]</w:t>
+      </w:r>
+    </w:p>
+    <w:p>
+      <w:r>
+        <w:rPr>
+          <w:color w:val="FF0000"/>
+        </w:rPr>
+        <w:t>[</w:t>
+      </w:r>
+      <w:r>
+        <w:rPr>
+          <w:color w:val="FF0000"/>
+        </w:rPr>
+        <w:t>Refer to section with layouts</w:t>
+      </w:r>
+      <w:r>
+        <w:rPr>
+          <w:color w:val="FF0000"/>
+        </w:rPr>
+        <w:t>]</w:t>
+      </w:r>
+    </w:p>
+    <w:p>
+      <w:pPr>
+        <w:pStyle w:val="Ttulo2"/>
+      </w:pPr>
+      <w:bookmarkStart w:id="26" w:name="_Toc458114670"/>
+      <w:r>
+        <w:t>Multiplayer</w:t>
+      </w:r>
+      <w:bookmarkEnd w:id="26"/>
+    </w:p>
+    <w:p>
+      <w:r>
+        <w:t>Not supported.</w:t>
       </w:r>
     </w:p>
     <w:p>
       <w:pPr>
         <w:pStyle w:val="Ttulo1"/>
       </w:pPr>
-      <w:bookmarkStart w:id="13" w:name="_Toc458114653"/>
-      <w:r>
-        <w:t>Team</w:t>
-      </w:r>
-      <w:bookmarkEnd w:id="13"/>
+      <w:bookmarkStart w:id="27" w:name="_Toc458114671"/>
+      <w:r>
+        <w:lastRenderedPageBreak/>
+        <w:t>Game world</w:t>
+      </w:r>
+      <w:bookmarkEnd w:id="27"/>
     </w:p>
     <w:p>
       <w:pPr>
         <w:pStyle w:val="Ttulo2"/>
-        <w:rPr>
-          <w:rStyle w:val="Forte"/>
-        </w:rPr>
-      </w:pPr>
-      <w:bookmarkStart w:id="14" w:name="_Toc458114654"/>
-      <w:r>
-        <w:t>Producer</w:t>
-      </w:r>
-      <w:bookmarkEnd w:id="14"/>
+      </w:pPr>
+      <w:r>
+        <w:t>Overview</w:t>
+      </w:r>
+    </w:p>
+    <w:p>
+      <w:pPr>
+        <w:pStyle w:val="Ttulo2"/>
+      </w:pPr>
+      <w:bookmarkStart w:id="28" w:name="_Toc458114675"/>
+      <w:r>
+        <w:t>Travel</w:t>
+      </w:r>
+      <w:bookmarkEnd w:id="28"/>
+    </w:p>
+    <w:p>
+      <w:pPr>
+        <w:pStyle w:val="Ttulo2"/>
+      </w:pPr>
+      <w:bookmarkStart w:id="29" w:name="_Toc458114676"/>
+      <w:r>
+        <w:t>Scale</w:t>
+      </w:r>
+      <w:bookmarkEnd w:id="29"/>
+    </w:p>
+    <w:p>
+      <w:pPr>
+        <w:pStyle w:val="Ttulo2"/>
+      </w:pPr>
+      <w:bookmarkStart w:id="30" w:name="_Toc458114678"/>
+      <w:r>
+        <w:t>Time</w:t>
+      </w:r>
+      <w:bookmarkEnd w:id="30"/>
+    </w:p>
+    <w:p>
+      <w:pPr>
+        <w:pStyle w:val="Ttulo2"/>
+      </w:pPr>
+      <w:r>
+        <w:t>Scenarios</w:t>
+      </w:r>
+    </w:p>
+    <w:p>
+      <w:pPr>
+        <w:pStyle w:val="Ttulo2"/>
+      </w:pPr>
+      <w:r>
+        <w:t>Static Elements</w:t>
+      </w:r>
+      <w:r>
+        <w:t xml:space="preserve"> of the Scenario</w:t>
+      </w:r>
+    </w:p>
+    <w:p>
+      <w:pPr>
+        <w:pStyle w:val="Ttulo2"/>
+      </w:pPr>
+      <w:r>
+        <w:t>Dynamic Elements</w:t>
+      </w:r>
+      <w:r>
+        <w:t xml:space="preserve"> of the Scenario</w:t>
+      </w:r>
+    </w:p>
+    <w:p>
+      <w:pPr>
+        <w:pStyle w:val="Ttulo3"/>
+      </w:pPr>
+      <w:bookmarkStart w:id="31" w:name="_Toc458114691"/>
+      <w:r>
+        <w:t>Player</w:t>
+      </w:r>
+      <w:bookmarkEnd w:id="31"/>
+    </w:p>
+    <w:p>
+      <w:pPr>
+        <w:pStyle w:val="Ttulo3"/>
+      </w:pPr>
+      <w:bookmarkStart w:id="32" w:name="_Toc458114692"/>
+      <w:r>
+        <w:t>Enemies</w:t>
+      </w:r>
+      <w:bookmarkEnd w:id="32"/>
+    </w:p>
+    <w:p>
+      <w:pPr>
+        <w:pStyle w:val="Ttulo3"/>
+      </w:pPr>
+      <w:bookmarkStart w:id="33" w:name="_Toc458114693"/>
+      <w:r>
+        <w:t>NPCs</w:t>
+      </w:r>
+      <w:bookmarkEnd w:id="33"/>
+    </w:p>
+    <w:p>
+      <w:pPr>
+        <w:pStyle w:val="Ttulo1"/>
+      </w:pPr>
+      <w:bookmarkStart w:id="34" w:name="_Toc458114696"/>
+      <w:r>
+        <w:t>Level design</w:t>
+      </w:r>
+      <w:bookmarkEnd w:id="34"/>
+    </w:p>
+    <w:p>
+      <w:pPr>
+        <w:pStyle w:val="Ttulo2"/>
+      </w:pPr>
+      <w:bookmarkStart w:id="35" w:name="_Toc458114697"/>
+      <w:r>
+        <w:t>Skills</w:t>
+      </w:r>
+      <w:bookmarkEnd w:id="35"/>
+    </w:p>
+    <w:p>
+      <w:pPr>
+        <w:pStyle w:val="Ttulo2"/>
+      </w:pPr>
+      <w:bookmarkStart w:id="36" w:name="_Toc458114698"/>
+      <w:r>
+        <w:t>Obstacles</w:t>
+      </w:r>
+      <w:bookmarkEnd w:id="36"/>
+    </w:p>
+    <w:p>
+      <w:pPr>
+        <w:pStyle w:val="Ttulo3"/>
+      </w:pPr>
+      <w:bookmarkStart w:id="37" w:name="_Toc458114699"/>
+      <w:r>
+        <w:t>Enemies</w:t>
+      </w:r>
+      <w:bookmarkEnd w:id="37"/>
+    </w:p>
+    <w:p>
+      <w:pPr>
+        <w:pStyle w:val="Ttulo3"/>
+      </w:pPr>
+      <w:bookmarkStart w:id="38" w:name="_Toc458114700"/>
+      <w:r>
+        <w:t>Non-Enemies</w:t>
+      </w:r>
+      <w:bookmarkEnd w:id="38"/>
+    </w:p>
+    <w:p>
+      <w:pPr>
+        <w:pStyle w:val="Ttulo2"/>
+      </w:pPr>
+      <w:bookmarkStart w:id="39" w:name="_Toc458114701"/>
+      <w:r>
+        <w:t>Level progression</w:t>
+      </w:r>
+      <w:bookmarkEnd w:id="39"/>
+    </w:p>
+    <w:p>
+      <w:pPr>
+        <w:pStyle w:val="Ttulo1"/>
+      </w:pPr>
+      <w:bookmarkStart w:id="40" w:name="_Toc458114679"/>
+      <w:r>
+        <w:t>Game engine</w:t>
+      </w:r>
+      <w:bookmarkEnd w:id="40"/>
+    </w:p>
+    <w:p>
+      <w:pPr>
+        <w:pStyle w:val="Ttulo2"/>
+      </w:pPr>
+      <w:bookmarkStart w:id="41" w:name="_Toc458114680"/>
+      <w:r>
+        <w:t>Render</w:t>
+      </w:r>
+      <w:bookmarkEnd w:id="41"/>
+    </w:p>
+    <w:p>
+      <w:pPr>
+        <w:pStyle w:val="Ttulo2"/>
+      </w:pPr>
+      <w:bookmarkStart w:id="42" w:name="_Toc458114681"/>
+      <w:r>
+        <w:t>Textures</w:t>
+      </w:r>
+      <w:bookmarkEnd w:id="42"/>
+    </w:p>
+    <w:p>
+      <w:pPr>
+        <w:pStyle w:val="Ttulo2"/>
+      </w:pPr>
+      <w:bookmarkStart w:id="43" w:name="_Toc458114682"/>
+      <w:r>
+        <w:t>Lights</w:t>
+      </w:r>
+      <w:bookmarkEnd w:id="43"/>
+    </w:p>
+    <w:p>
+      <w:pPr>
+        <w:pStyle w:val="Ttulo2"/>
+      </w:pPr>
+      <w:bookmarkStart w:id="44" w:name="_Toc458114683"/>
+      <w:r>
+        <w:t>Shadows</w:t>
+      </w:r>
+      <w:bookmarkEnd w:id="44"/>
+    </w:p>
+    <w:p>
+      <w:pPr>
+        <w:pStyle w:val="Ttulo2"/>
+      </w:pPr>
+      <w:bookmarkStart w:id="45" w:name="_Toc458114684"/>
+      <w:r>
+        <w:t>Audio</w:t>
+      </w:r>
+      <w:bookmarkEnd w:id="45"/>
+    </w:p>
+    <w:p>
+      <w:pPr>
+        <w:pStyle w:val="Ttulo2"/>
+      </w:pPr>
+      <w:bookmarkStart w:id="46" w:name="_Toc458114685"/>
+      <w:r>
+        <w:lastRenderedPageBreak/>
+        <w:t>Terrain</w:t>
+      </w:r>
+      <w:bookmarkEnd w:id="46"/>
+    </w:p>
+    <w:p>
+      <w:pPr>
+        <w:pStyle w:val="Ttulo2"/>
+      </w:pPr>
+      <w:bookmarkStart w:id="47" w:name="_Toc458114686"/>
+      <w:r>
+        <w:t>Water</w:t>
+      </w:r>
+      <w:bookmarkEnd w:id="47"/>
+    </w:p>
+    <w:p>
+      <w:pPr>
+        <w:pStyle w:val="Ttulo2"/>
+      </w:pPr>
+      <w:bookmarkStart w:id="48" w:name="_Toc458114687"/>
+      <w:r>
+        <w:t>Particles</w:t>
+      </w:r>
+      <w:bookmarkEnd w:id="48"/>
+    </w:p>
+    <w:p>
+      <w:pPr>
+        <w:pStyle w:val="Ttulo2"/>
+      </w:pPr>
+      <w:bookmarkStart w:id="49" w:name="_Toc458114688"/>
+      <w:r>
+        <w:t>Physics</w:t>
+      </w:r>
+      <w:bookmarkEnd w:id="49"/>
+    </w:p>
+    <w:p>
+      <w:pPr>
+        <w:pStyle w:val="Ttulo2"/>
+      </w:pPr>
+      <w:bookmarkStart w:id="50" w:name="_Toc458114689"/>
+      <w:r>
+        <w:t>Input controls</w:t>
+      </w:r>
+      <w:bookmarkEnd w:id="50"/>
+    </w:p>
+    <w:p>
+      <w:pPr>
+        <w:pStyle w:val="Ttulo1"/>
+      </w:pPr>
+      <w:bookmarkStart w:id="51" w:name="_Toc458114694"/>
+      <w:r>
+        <w:t xml:space="preserve">Music and </w:t>
+      </w:r>
+      <w:r>
+        <w:t>S</w:t>
+      </w:r>
+      <w:r>
+        <w:t xml:space="preserve">ound </w:t>
+      </w:r>
+      <w:bookmarkEnd w:id="51"/>
+      <w:r>
+        <w:t>FX</w:t>
+      </w:r>
+    </w:p>
+    <w:p>
+      <w:pPr>
+        <w:pStyle w:val="Ttulo1"/>
+      </w:pPr>
+      <w:bookmarkStart w:id="52" w:name="_Toc458114695"/>
+      <w:r>
+        <w:t xml:space="preserve">Visual </w:t>
+      </w:r>
+      <w:r>
+        <w:t>S</w:t>
+      </w:r>
+      <w:r>
+        <w:t>tyle</w:t>
+      </w:r>
+      <w:bookmarkEnd w:id="52"/>
+    </w:p>
+    <w:p>
+      <w:pPr>
+        <w:pStyle w:val="Ttulo1"/>
+      </w:pPr>
+      <w:bookmarkStart w:id="53" w:name="_Toc458114702"/>
+      <w:r>
+        <w:t>Reference</w:t>
+      </w:r>
+      <w:bookmarkEnd w:id="53"/>
       <w:r>
         <w:t>s</w:t>
       </w:r>
     </w:p>
     <w:p>
       <w:pPr>
-        <w:jc w:val="left"/>
-      </w:pPr>
-      <w:r>
-        <w:t>Nicolas Lebedenco</w:t>
-      </w:r>
-      <w:r>
-        <w:br/>
-        <w:t>Thiago Borda</w:t>
-      </w:r>
-    </w:p>
-    <w:p>
-      <w:pPr>
         <w:pStyle w:val="Ttulo2"/>
       </w:pPr>
-      <w:bookmarkStart w:id="15" w:name="_Toc458114658"/>
-      <w:r>
-        <w:t>Developer</w:t>
-      </w:r>
-      <w:bookmarkEnd w:id="15"/>
-      <w:r>
-        <w:t>s</w:t>
-      </w:r>
-    </w:p>
-    <w:p>
-      <w:pPr>
-        <w:jc w:val="left"/>
-      </w:pPr>
-      <w:r>
-        <w:t>Nicolas Lebedenco</w:t>
-      </w:r>
-      <w:r>
-        <w:br/>
-        <w:t>Thiago Borda</w:t>
+      <w:r>
+        <w:t>Rambo: First Blood Part II / Ashura (</w:t>
+      </w:r>
+      <w:r>
+        <w:rPr>
+          <w:rFonts w:hint="eastAsia"/>
+        </w:rPr>
+        <w:t>阿修羅</w:t>
+      </w:r>
+      <w:r>
+        <w:t>) / Secret Command - Sega Master System</w:t>
       </w:r>
     </w:p>
     <w:p>
       <w:pPr>
         <w:pStyle w:val="Ttulo2"/>
-        <w:rPr>
-          <w:rStyle w:val="Forte"/>
-        </w:rPr>
-      </w:pPr>
-      <w:bookmarkStart w:id="16" w:name="_Toc458114659"/>
-      <w:r>
-        <w:t>Game</w:t>
-      </w:r>
-      <w:r>
-        <w:rPr>
-          <w:rStyle w:val="Forte"/>
-        </w:rPr>
-        <w:t xml:space="preserve"> Designer</w:t>
-      </w:r>
-      <w:bookmarkEnd w:id="16"/>
-      <w:r>
-        <w:rPr>
-          <w:rStyle w:val="Forte"/>
-        </w:rPr>
-        <w:t>s</w:t>
-      </w:r>
-    </w:p>
-    <w:p>
-      <w:pPr>
-        <w:jc w:val="left"/>
-        <w:rPr>
-          <w:lang w:val="pt-BR"/>
-        </w:rPr>
-      </w:pPr>
-      <w:r>
-        <w:rPr>
-          <w:lang w:val="pt-BR"/>
-        </w:rPr>
-        <w:t>Nicolas Lebedenco</w:t>
-      </w:r>
-      <w:r>
-        <w:rPr>
-          <w:lang w:val="pt-BR"/>
-        </w:rPr>
-        <w:br/>
-        <w:t>Thiago Borda</w:t>
+      </w:pPr>
+      <w:r>
+        <w:t>Assault Commando</w:t>
       </w:r>
     </w:p>
     <w:p>
       <w:pPr>
         <w:pStyle w:val="Ttulo2"/>
-        <w:rPr>
-          <w:lang w:val="pt-BR"/>
-        </w:rPr>
-      </w:pPr>
-      <w:r>
-        <w:rPr>
-          <w:lang w:val="pt-BR"/>
-        </w:rPr>
-        <w:lastRenderedPageBreak/>
-        <w:t>Contributors</w:t>
-      </w:r>
-    </w:p>
-    <w:p>
-      <w:pPr>
-        <w:pStyle w:val="Ttulo3"/>
-        <w:rPr>
-          <w:lang w:val="pt-BR"/>
-        </w:rPr>
-      </w:pPr>
-      <w:r>
-        <w:rPr>
-          <w:lang w:val="pt-BR"/>
-        </w:rPr>
-        <w:t xml:space="preserve">Visual </w:t>
-      </w:r>
-      <w:r>
-        <w:rPr>
-          <w:lang w:val="pt-BR"/>
-        </w:rPr>
-        <w:t>Assets</w:t>
-      </w:r>
-    </w:p>
-    <w:p>
-      <w:pPr>
-        <w:rPr>
-          <w:color w:val="FF0000"/>
-        </w:rPr>
-      </w:pPr>
-      <w:r>
-        <w:rPr>
-          <w:color w:val="FF0000"/>
-        </w:rPr>
-        <w:t>Add names of companies/individuals that contributed with assets</w:t>
-      </w:r>
-      <w:r>
-        <w:rPr>
-          <w:color w:val="FF0000"/>
-        </w:rPr>
-        <w:t xml:space="preserve"> used in the game</w:t>
-      </w:r>
-    </w:p>
-    <w:p>
-      <w:pPr>
-        <w:pStyle w:val="Ttulo3"/>
-        <w:rPr>
-          <w:lang w:val="pt-BR"/>
-        </w:rPr>
-      </w:pPr>
-      <w:r>
-        <w:rPr>
-          <w:lang w:val="pt-BR"/>
-        </w:rPr>
-        <w:t>Audio</w:t>
-      </w:r>
-      <w:r>
-        <w:rPr>
-          <w:lang w:val="pt-BR"/>
-        </w:rPr>
-        <w:t xml:space="preserve"> Assets</w:t>
-      </w:r>
-    </w:p>
-    <w:p>
-      <w:pPr>
-        <w:rPr>
-          <w:color w:val="FF0000"/>
-        </w:rPr>
-      </w:pPr>
-      <w:r>
-        <w:rPr>
-          <w:color w:val="FF0000"/>
-        </w:rPr>
-        <w:t>Add names of companies/individuals that contributed with assets</w:t>
-      </w:r>
-      <w:r>
-        <w:rPr>
-          <w:color w:val="FF0000"/>
-        </w:rPr>
-        <w:t xml:space="preserve"> used in the game</w:t>
-      </w:r>
-    </w:p>
-    <w:p/>
-    <w:p/>
+      </w:pPr>
+      <w:r>
+        <w:t xml:space="preserve">Assault Commando 2 </w:t>
+      </w:r>
+    </w:p>
+    <w:p>
+      <w:pPr>
+        <w:pStyle w:val="Ttulo2"/>
+      </w:pPr>
+      <w:r>
+        <w:t>Minigore 2</w:t>
+      </w:r>
+    </w:p>
     <w:p>
       <w:pPr>
         <w:pStyle w:val="Ttulo1"/>
       </w:pPr>
-      <w:bookmarkStart w:id="17" w:name="_Toc458114660"/>
-      <w:r>
-        <w:lastRenderedPageBreak/>
-        <w:t>Features</w:t>
-      </w:r>
-      <w:bookmarkEnd w:id="17"/>
-    </w:p>
-    <w:p>
-      <w:pPr>
-        <w:pStyle w:val="Ttulo2"/>
-      </w:pPr>
-      <w:bookmarkStart w:id="18" w:name="_Toc458114661"/>
-      <w:r>
-        <w:t>General</w:t>
-      </w:r>
-      <w:bookmarkEnd w:id="18"/>
-    </w:p>
-    <w:p>
-      <w:pPr>
-        <w:pStyle w:val="Ttulo2"/>
-      </w:pPr>
-      <w:bookmarkStart w:id="19" w:name="_Toc458114662"/>
-      <w:r>
-        <w:t>Game play</w:t>
-      </w:r>
-      <w:bookmarkEnd w:id="19"/>
-    </w:p>
-    <w:p>
-      <w:pPr>
-        <w:pStyle w:val="Ttulo3"/>
-      </w:pPr>
-      <w:bookmarkStart w:id="20" w:name="_Toc458114663"/>
-      <w:r>
-        <w:t>Player movement</w:t>
-      </w:r>
-      <w:bookmarkEnd w:id="20"/>
-    </w:p>
-    <w:p>
-      <w:pPr>
-        <w:pStyle w:val="Ttulo3"/>
-      </w:pPr>
-      <w:bookmarkStart w:id="21" w:name="_Toc458114664"/>
-      <w:r>
-        <w:t>Player actions</w:t>
-      </w:r>
-      <w:bookmarkEnd w:id="21"/>
-    </w:p>
-    <w:p>
-      <w:pPr>
-        <w:pStyle w:val="Ttulo3"/>
-      </w:pPr>
-      <w:bookmarkStart w:id="22" w:name="_Toc458114665"/>
-      <w:r>
-        <w:t>Combat</w:t>
-      </w:r>
-      <w:bookmarkEnd w:id="22"/>
-    </w:p>
-    <w:p>
-      <w:pPr>
-        <w:pStyle w:val="Ttulo3"/>
-      </w:pPr>
-      <w:bookmarkStart w:id="23" w:name="_Toc458114666"/>
-      <w:r>
-        <w:t>Weapons</w:t>
-      </w:r>
-      <w:bookmarkEnd w:id="23"/>
-    </w:p>
-    <w:p>
-      <w:pPr>
-        <w:pStyle w:val="Ttulo3"/>
-      </w:pPr>
-      <w:bookmarkStart w:id="24" w:name="_Toc458114667"/>
-      <w:r>
-        <w:t>Items</w:t>
-      </w:r>
-      <w:bookmarkEnd w:id="24"/>
-    </w:p>
-    <w:p>
-      <w:pPr>
-        <w:pStyle w:val="Ttulo3"/>
-      </w:pPr>
-      <w:bookmarkStart w:id="25" w:name="_Toc458114668"/>
-      <w:r>
-        <w:t>Camera</w:t>
-      </w:r>
-      <w:bookmarkEnd w:id="25"/>
-      <w:r>
-        <w:t xml:space="preserve"> </w:t>
-      </w:r>
-    </w:p>
-    <w:p>
-      <w:pPr>
-        <w:pStyle w:val="Ttulo4"/>
-      </w:pPr>
-      <w:r>
-        <w:t>Perspective</w:t>
-      </w:r>
-    </w:p>
-    <w:p>
-      <w:pPr>
-        <w:pStyle w:val="Ttulo4"/>
-      </w:pPr>
-      <w:r>
-        <w:t>Control</w:t>
-      </w:r>
-    </w:p>
-    <w:p>
-      <w:pPr>
-        <w:pStyle w:val="Ttulo3"/>
-      </w:pPr>
-      <w:bookmarkStart w:id="26" w:name="_Toc458114669"/>
-      <w:r>
-        <w:t>User interface</w:t>
-      </w:r>
-      <w:bookmarkEnd w:id="26"/>
-      <w:r>
-        <w:t xml:space="preserve"> </w:t>
-      </w:r>
-    </w:p>
-    <w:p>
-      <w:pPr>
-        <w:pStyle w:val="Ttulo4"/>
-      </w:pPr>
-      <w:r>
-        <w:t>Gui</w:t>
-      </w:r>
-    </w:p>
-    <w:p>
-      <w:pPr>
-        <w:pStyle w:val="Ttulo4"/>
-      </w:pPr>
-      <w:r>
-        <w:t>Hud</w:t>
-      </w:r>
-    </w:p>
-    <w:p>
-      <w:pPr>
-        <w:pStyle w:val="Ttulo2"/>
-      </w:pPr>
-      <w:bookmarkStart w:id="27" w:name="_Toc458114670"/>
-      <w:r>
-        <w:t>Multiplayer</w:t>
-      </w:r>
-      <w:bookmarkEnd w:id="27"/>
+      <w:bookmarkStart w:id="54" w:name="_Toc458114703"/>
+      <w:r>
+        <w:t xml:space="preserve">Appendix A: </w:t>
+      </w:r>
+      <w:r>
+        <w:t>GUI</w:t>
+      </w:r>
+      <w:r>
+        <w:t xml:space="preserve"> Layout</w:t>
+      </w:r>
+      <w:bookmarkEnd w:id="54"/>
     </w:p>
     <w:p>
       <w:pPr>
         <w:pStyle w:val="Ttulo1"/>
       </w:pPr>
-      <w:bookmarkStart w:id="28" w:name="_Toc458114671"/>
-      <w:r>
-        <w:t>Game world</w:t>
-      </w:r>
-      <w:bookmarkEnd w:id="28"/>
-    </w:p>
-    <w:p>
-      <w:pPr>
-        <w:pStyle w:val="Ttulo2"/>
-      </w:pPr>
-      <w:bookmarkStart w:id="29" w:name="_Toc458114672"/>
-      <w:r>
-        <w:t>Elements</w:t>
-      </w:r>
-      <w:bookmarkEnd w:id="29"/>
-    </w:p>
-    <w:p>
-      <w:pPr>
-        <w:pStyle w:val="Ttulo3"/>
-      </w:pPr>
-      <w:bookmarkStart w:id="30" w:name="_Toc458114673"/>
-      <w:r>
-        <w:t>Overview</w:t>
-      </w:r>
-      <w:bookmarkEnd w:id="30"/>
-    </w:p>
-    <w:p>
-      <w:pPr>
-        <w:pStyle w:val="Ttulo3"/>
-      </w:pPr>
-      <w:bookmarkStart w:id="31" w:name="_Toc458114674"/>
-      <w:r>
-        <w:t xml:space="preserve">Key </w:t>
-      </w:r>
-      <w:r>
-        <w:t>locations</w:t>
-      </w:r>
-      <w:bookmarkEnd w:id="31"/>
-    </w:p>
-    <w:p>
-      <w:pPr>
-        <w:pStyle w:val="Ttulo3"/>
-      </w:pPr>
-      <w:bookmarkStart w:id="32" w:name="_Toc458114675"/>
-      <w:r>
-        <w:t>Travel</w:t>
-      </w:r>
-      <w:bookmarkEnd w:id="32"/>
-    </w:p>
-    <w:p>
-      <w:pPr>
-        <w:pStyle w:val="Ttulo3"/>
-      </w:pPr>
-      <w:bookmarkStart w:id="33" w:name="_Toc458114676"/>
-      <w:r>
-        <w:t>Scale</w:t>
-      </w:r>
-      <w:bookmarkEnd w:id="33"/>
-    </w:p>
-    <w:p>
-      <w:pPr>
-        <w:pStyle w:val="Ttulo3"/>
-      </w:pPr>
-      <w:bookmarkStart w:id="34" w:name="_Toc458114677"/>
-      <w:r>
-        <w:t>Objects</w:t>
-      </w:r>
-      <w:bookmarkEnd w:id="34"/>
-    </w:p>
-    <w:p>
-      <w:pPr>
-        <w:pStyle w:val="Ttulo3"/>
-      </w:pPr>
-      <w:bookmarkStart w:id="35" w:name="_Toc458114678"/>
-      <w:r>
-        <w:t>Time</w:t>
-      </w:r>
-      <w:bookmarkEnd w:id="35"/>
-    </w:p>
-    <w:p>
-      <w:pPr>
-        <w:pStyle w:val="Ttulo2"/>
-      </w:pPr>
-      <w:bookmarkStart w:id="36" w:name="_Toc458114679"/>
-      <w:r>
-        <w:t>Game engine</w:t>
-      </w:r>
-      <w:bookmarkEnd w:id="36"/>
-    </w:p>
-    <w:p>
-      <w:pPr>
-        <w:pStyle w:val="Ttulo3"/>
-      </w:pPr>
-      <w:bookmarkStart w:id="37" w:name="_Toc458114680"/>
-      <w:r>
-        <w:t>Render</w:t>
-      </w:r>
-      <w:bookmarkEnd w:id="37"/>
-    </w:p>
-    <w:p>
-      <w:pPr>
-        <w:pStyle w:val="Ttulo3"/>
-      </w:pPr>
-      <w:bookmarkStart w:id="38" w:name="_Toc458114681"/>
-      <w:r>
-        <w:lastRenderedPageBreak/>
-        <w:t>Textures</w:t>
-      </w:r>
-      <w:bookmarkEnd w:id="38"/>
-    </w:p>
-    <w:p>
-      <w:pPr>
-        <w:pStyle w:val="Ttulo3"/>
-      </w:pPr>
-      <w:bookmarkStart w:id="39" w:name="_Toc458114682"/>
-      <w:r>
-        <w:t>Lights</w:t>
-      </w:r>
-      <w:bookmarkEnd w:id="39"/>
-    </w:p>
-    <w:p>
-      <w:pPr>
-        <w:pStyle w:val="Ttulo3"/>
-      </w:pPr>
-      <w:bookmarkStart w:id="40" w:name="_Toc458114683"/>
-      <w:r>
-        <w:t>Shadows</w:t>
-      </w:r>
-      <w:bookmarkEnd w:id="40"/>
-    </w:p>
-    <w:p>
-      <w:pPr>
-        <w:pStyle w:val="Ttulo3"/>
-      </w:pPr>
-      <w:bookmarkStart w:id="41" w:name="_Toc458114684"/>
-      <w:r>
-        <w:t>Audio</w:t>
-      </w:r>
-      <w:bookmarkEnd w:id="41"/>
-    </w:p>
-    <w:p>
-      <w:pPr>
-        <w:pStyle w:val="Ttulo3"/>
-      </w:pPr>
-      <w:bookmarkStart w:id="42" w:name="_Toc458114685"/>
-      <w:r>
-        <w:t>Terrain</w:t>
-      </w:r>
-      <w:bookmarkEnd w:id="42"/>
-    </w:p>
-    <w:p>
-      <w:pPr>
-        <w:pStyle w:val="Ttulo3"/>
-      </w:pPr>
-      <w:bookmarkStart w:id="43" w:name="_Toc458114686"/>
-      <w:r>
-        <w:t>Water</w:t>
-      </w:r>
-      <w:bookmarkEnd w:id="43"/>
-    </w:p>
-    <w:p>
-      <w:pPr>
-        <w:pStyle w:val="Ttulo3"/>
-      </w:pPr>
-      <w:bookmarkStart w:id="44" w:name="_Toc458114687"/>
-      <w:r>
-        <w:t>Particles</w:t>
-      </w:r>
-      <w:bookmarkEnd w:id="44"/>
-    </w:p>
-    <w:p>
-      <w:pPr>
-        <w:pStyle w:val="Ttulo3"/>
-      </w:pPr>
-      <w:bookmarkStart w:id="45" w:name="_Toc458114688"/>
-      <w:r>
-        <w:t>Physics</w:t>
-      </w:r>
-      <w:bookmarkEnd w:id="45"/>
-    </w:p>
-    <w:p>
-      <w:pPr>
-        <w:pStyle w:val="Ttulo3"/>
-      </w:pPr>
-      <w:bookmarkStart w:id="46" w:name="_Toc458114689"/>
-      <w:r>
-        <w:t>Input controls</w:t>
-      </w:r>
-      <w:bookmarkEnd w:id="46"/>
+      <w:r>
+        <w:t>Appendix B: HUD Layout</w:t>
+      </w:r>
     </w:p>
     <w:p>
       <w:pPr>
         <w:pStyle w:val="Ttulo1"/>
       </w:pPr>
-      <w:bookmarkStart w:id="47" w:name="_Toc458114690"/>
-      <w:r>
-        <w:t>Game characters</w:t>
-      </w:r>
-      <w:bookmarkEnd w:id="47"/>
-    </w:p>
-    <w:p>
-      <w:pPr>
-        <w:pStyle w:val="Ttulo2"/>
-      </w:pPr>
-      <w:bookmarkStart w:id="48" w:name="_Toc458114691"/>
-      <w:r>
-        <w:t xml:space="preserve">Player </w:t>
-      </w:r>
-      <w:r>
-        <w:t>characters</w:t>
-      </w:r>
-      <w:bookmarkEnd w:id="48"/>
-    </w:p>
-    <w:p>
-      <w:pPr>
-        <w:pStyle w:val="Ttulo2"/>
-      </w:pPr>
-      <w:bookmarkStart w:id="49" w:name="_Toc458114692"/>
-      <w:r>
-        <w:t>Enemies</w:t>
-      </w:r>
-      <w:bookmarkEnd w:id="49"/>
-    </w:p>
-    <w:p>
-      <w:pPr>
-        <w:pStyle w:val="Ttulo2"/>
-      </w:pPr>
-      <w:bookmarkStart w:id="50" w:name="_Toc458114693"/>
-      <w:r>
-        <w:t>NPCs</w:t>
-      </w:r>
-      <w:bookmarkEnd w:id="50"/>
+      <w:bookmarkStart w:id="55" w:name="_Toc458114704"/>
+      <w:r>
+        <w:t xml:space="preserve">Appendix </w:t>
+      </w:r>
+      <w:r>
+        <w:t>C</w:t>
+      </w:r>
+      <w:r>
+        <w:t>: Character Animation</w:t>
+      </w:r>
+      <w:bookmarkEnd w:id="55"/>
     </w:p>
     <w:p>
       <w:pPr>
         <w:pStyle w:val="Ttulo1"/>
       </w:pPr>
-      <w:bookmarkStart w:id="51" w:name="_Toc458114694"/>
-      <w:r>
-        <w:t xml:space="preserve">Music and </w:t>
-      </w:r>
-      <w:r>
-        <w:t>S</w:t>
-      </w:r>
-      <w:r>
-        <w:t xml:space="preserve">ound </w:t>
-      </w:r>
-      <w:bookmarkEnd w:id="51"/>
-      <w:r>
-        <w:t>FX</w:t>
-      </w:r>
-    </w:p>
-    <w:p>
-      <w:pPr>
-        <w:pStyle w:val="Ttulo1"/>
-      </w:pPr>
-      <w:bookmarkStart w:id="52" w:name="_Toc458114695"/>
-      <w:r>
-        <w:t>Visual style</w:t>
-      </w:r>
-      <w:bookmarkEnd w:id="52"/>
-    </w:p>
-    <w:p>
-      <w:pPr>
-        <w:pStyle w:val="Ttulo1"/>
-      </w:pPr>
-      <w:bookmarkStart w:id="53" w:name="_Toc458114696"/>
-      <w:r>
-        <w:t>Level design</w:t>
-      </w:r>
-      <w:bookmarkEnd w:id="53"/>
-    </w:p>
-    <w:p>
-      <w:pPr>
-        <w:pStyle w:val="Ttulo2"/>
-      </w:pPr>
-      <w:bookmarkStart w:id="54" w:name="_Toc458114697"/>
-      <w:r>
-        <w:t>Skills</w:t>
-      </w:r>
-      <w:bookmarkEnd w:id="54"/>
-    </w:p>
-    <w:p>
-      <w:pPr>
-        <w:pStyle w:val="Ttulo2"/>
-      </w:pPr>
-      <w:bookmarkStart w:id="55" w:name="_Toc458114698"/>
-      <w:r>
-        <w:t>Obstacles</w:t>
-      </w:r>
-      <w:bookmarkEnd w:id="55"/>
-    </w:p>
-    <w:p>
-      <w:pPr>
-        <w:pStyle w:val="Ttulo3"/>
-      </w:pPr>
-      <w:bookmarkStart w:id="56" w:name="_Toc458114699"/>
-      <w:r>
-        <w:t>Enemies</w:t>
+      <w:bookmarkStart w:id="56" w:name="_Toc458114705"/>
+      <w:r>
+        <w:t xml:space="preserve">Appendix </w:t>
+      </w:r>
+      <w:r>
+        <w:t>D</w:t>
+      </w:r>
+      <w:r>
+        <w:t>: Story</w:t>
       </w:r>
       <w:bookmarkEnd w:id="56"/>
-    </w:p>
-    <w:p>
-      <w:pPr>
-        <w:pStyle w:val="Ttulo3"/>
-      </w:pPr>
-      <w:bookmarkStart w:id="57" w:name="_Toc458114700"/>
-      <w:r>
-        <w:t>Non-</w:t>
-      </w:r>
-      <w:r>
-        <w:t>E</w:t>
-      </w:r>
-      <w:r>
-        <w:t>nemies</w:t>
-      </w:r>
-      <w:bookmarkEnd w:id="57"/>
-    </w:p>
-    <w:p>
-      <w:pPr>
-        <w:pStyle w:val="Ttulo2"/>
-      </w:pPr>
-      <w:bookmarkStart w:id="58" w:name="_Toc458114701"/>
-      <w:r>
-        <w:t>Level progression</w:t>
-      </w:r>
-      <w:bookmarkEnd w:id="58"/>
-    </w:p>
-    <w:p>
-      <w:pPr>
-        <w:pStyle w:val="Ttulo1"/>
-      </w:pPr>
-      <w:bookmarkStart w:id="59" w:name="_Toc458114702"/>
-      <w:r>
-        <w:t>Reference titles</w:t>
-      </w:r>
-      <w:bookmarkEnd w:id="59"/>
-    </w:p>
-    <w:p>
-      <w:pPr>
-        <w:pStyle w:val="Ttulo2"/>
-      </w:pPr>
-      <w:r>
-        <w:lastRenderedPageBreak/>
-        <w:t>Rambo: First Blood Part II / Ashura (</w:t>
-      </w:r>
-      <w:r>
-        <w:rPr>
-          <w:rFonts w:hint="eastAsia"/>
-        </w:rPr>
-        <w:t>阿修羅</w:t>
-      </w:r>
-      <w:r>
-        <w:t>) / Secret Command - Sega Master System</w:t>
-      </w:r>
-    </w:p>
-    <w:p>
-      <w:pPr>
-        <w:pStyle w:val="Ttulo2"/>
-      </w:pPr>
-      <w:r>
-        <w:t>Assault Commando</w:t>
-      </w:r>
-    </w:p>
-    <w:p>
-      <w:pPr>
-        <w:pStyle w:val="Ttulo2"/>
-      </w:pPr>
-      <w:r>
-        <w:t xml:space="preserve">Assault Commando 2 </w:t>
-      </w:r>
-    </w:p>
-    <w:p>
-      <w:pPr>
-        <w:pStyle w:val="Ttulo2"/>
-      </w:pPr>
-      <w:r>
-        <w:t>Minigore 2</w:t>
-      </w:r>
-    </w:p>
-    <w:p>
-      <w:pPr>
-        <w:pStyle w:val="Ttulo1"/>
-      </w:pPr>
-      <w:bookmarkStart w:id="60" w:name="_Toc458114703"/>
-      <w:r>
-        <w:t>Appendix A: User Interface Layout</w:t>
-      </w:r>
-      <w:bookmarkEnd w:id="60"/>
-    </w:p>
-    <w:p>
-      <w:pPr>
-        <w:pStyle w:val="Ttulo1"/>
-      </w:pPr>
-      <w:bookmarkStart w:id="61" w:name="_Toc458114704"/>
-      <w:r>
-        <w:t>Appendix B: Character Animation</w:t>
-      </w:r>
-      <w:bookmarkEnd w:id="61"/>
-    </w:p>
-    <w:p>
-      <w:pPr>
-        <w:pStyle w:val="Ttulo1"/>
-      </w:pPr>
-      <w:bookmarkStart w:id="62" w:name="_Toc458114705"/>
-      <w:r>
-        <w:t>Appendix C: Story</w:t>
-      </w:r>
-      <w:bookmarkEnd w:id="62"/>
     </w:p>
     <w:p/>
     <w:sectPr>
@@ -6203,7 +7524,7 @@
             <w:rPr>
               <w:noProof/>
             </w:rPr>
-            <w:t>7</w:t>
+            <w:t>11</w:t>
           </w:r>
         </w:fldSimple>
       </w:p>
@@ -6252,7 +7573,7 @@
   <w:abstractNum w:abstractNumId="0">
     <w:nsid w:val="006563AE"/>
     <w:multiLevelType w:val="hybridMultilevel"/>
-    <w:tmpl w:val="39CA5E7C"/>
+    <w:tmpl w:val="C4C2BDB2"/>
     <w:lvl w:ilvl="0" w:tplc="04090001">
       <w:start w:val="1"/>
       <w:numFmt w:val="bullet"/>
@@ -6265,7 +7586,7 @@
         <w:rFonts w:ascii="Symbol" w:hAnsi="Symbol" w:hint="default"/>
       </w:rPr>
     </w:lvl>
-    <w:lvl w:ilvl="1" w:tplc="04090003" w:tentative="1">
+    <w:lvl w:ilvl="1" w:tplc="04090003">
       <w:start w:val="1"/>
       <w:numFmt w:val="bullet"/>
       <w:lvlText w:val="o"/>
@@ -6277,7 +7598,7 @@
         <w:rFonts w:ascii="Courier New" w:hAnsi="Courier New" w:cs="Courier New" w:hint="default"/>
       </w:rPr>
     </w:lvl>
-    <w:lvl w:ilvl="2" w:tplc="04090005" w:tentative="1">
+    <w:lvl w:ilvl="2" w:tplc="04090005">
       <w:start w:val="1"/>
       <w:numFmt w:val="bullet"/>
       <w:lvlText w:val=""/>
@@ -6363,6 +7684,205 @@
     </w:lvl>
   </w:abstractNum>
   <w:abstractNum w:abstractNumId="1">
+    <w:nsid w:val="1CC2704F"/>
+    <w:multiLevelType w:val="hybridMultilevel"/>
+    <w:tmpl w:val="BC98AAE6"/>
+    <w:lvl w:ilvl="0" w:tplc="0409000F">
+      <w:start w:val="1"/>
+      <w:numFmt w:val="decimal"/>
+      <w:lvlText w:val="%1."/>
+      <w:lvlJc w:val="left"/>
+      <w:pPr>
+        <w:ind w:left="720" w:hanging="360"/>
+      </w:pPr>
+    </w:lvl>
+    <w:lvl w:ilvl="1" w:tplc="04090019">
+      <w:start w:val="1"/>
+      <w:numFmt w:val="lowerLetter"/>
+      <w:lvlText w:val="%2."/>
+      <w:lvlJc w:val="left"/>
+      <w:pPr>
+        <w:ind w:left="1440" w:hanging="360"/>
+      </w:pPr>
+    </w:lvl>
+    <w:lvl w:ilvl="2" w:tplc="0409001B" w:tentative="1">
+      <w:start w:val="1"/>
+      <w:numFmt w:val="lowerRoman"/>
+      <w:lvlText w:val="%3."/>
+      <w:lvlJc w:val="right"/>
+      <w:pPr>
+        <w:ind w:left="2160" w:hanging="180"/>
+      </w:pPr>
+    </w:lvl>
+    <w:lvl w:ilvl="3" w:tplc="0409000F" w:tentative="1">
+      <w:start w:val="1"/>
+      <w:numFmt w:val="decimal"/>
+      <w:lvlText w:val="%4."/>
+      <w:lvlJc w:val="left"/>
+      <w:pPr>
+        <w:ind w:left="2880" w:hanging="360"/>
+      </w:pPr>
+    </w:lvl>
+    <w:lvl w:ilvl="4" w:tplc="04090019" w:tentative="1">
+      <w:start w:val="1"/>
+      <w:numFmt w:val="lowerLetter"/>
+      <w:lvlText w:val="%5."/>
+      <w:lvlJc w:val="left"/>
+      <w:pPr>
+        <w:ind w:left="3600" w:hanging="360"/>
+      </w:pPr>
+    </w:lvl>
+    <w:lvl w:ilvl="5" w:tplc="0409001B" w:tentative="1">
+      <w:start w:val="1"/>
+      <w:numFmt w:val="lowerRoman"/>
+      <w:lvlText w:val="%6."/>
+      <w:lvlJc w:val="right"/>
+      <w:pPr>
+        <w:ind w:left="4320" w:hanging="180"/>
+      </w:pPr>
+    </w:lvl>
+    <w:lvl w:ilvl="6" w:tplc="0409000F" w:tentative="1">
+      <w:start w:val="1"/>
+      <w:numFmt w:val="decimal"/>
+      <w:lvlText w:val="%7."/>
+      <w:lvlJc w:val="left"/>
+      <w:pPr>
+        <w:ind w:left="5040" w:hanging="360"/>
+      </w:pPr>
+    </w:lvl>
+    <w:lvl w:ilvl="7" w:tplc="04090019" w:tentative="1">
+      <w:start w:val="1"/>
+      <w:numFmt w:val="lowerLetter"/>
+      <w:lvlText w:val="%8."/>
+      <w:lvlJc w:val="left"/>
+      <w:pPr>
+        <w:ind w:left="5760" w:hanging="360"/>
+      </w:pPr>
+    </w:lvl>
+    <w:lvl w:ilvl="8" w:tplc="0409001B" w:tentative="1">
+      <w:start w:val="1"/>
+      <w:numFmt w:val="lowerRoman"/>
+      <w:lvlText w:val="%9."/>
+      <w:lvlJc w:val="right"/>
+      <w:pPr>
+        <w:ind w:left="6480" w:hanging="180"/>
+      </w:pPr>
+    </w:lvl>
+  </w:abstractNum>
+  <w:abstractNum w:abstractNumId="2">
+    <w:nsid w:val="24BD2C72"/>
+    <w:multiLevelType w:val="hybridMultilevel"/>
+    <w:tmpl w:val="B5C62080"/>
+    <w:lvl w:ilvl="0" w:tplc="04090003">
+      <w:start w:val="1"/>
+      <w:numFmt w:val="bullet"/>
+      <w:lvlText w:val="o"/>
+      <w:lvlJc w:val="left"/>
+      <w:pPr>
+        <w:ind w:left="1440" w:hanging="360"/>
+      </w:pPr>
+      <w:rPr>
+        <w:rFonts w:ascii="Courier New" w:hAnsi="Courier New" w:cs="Courier New" w:hint="default"/>
+      </w:rPr>
+    </w:lvl>
+    <w:lvl w:ilvl="1" w:tplc="04090003" w:tentative="1">
+      <w:start w:val="1"/>
+      <w:numFmt w:val="bullet"/>
+      <w:lvlText w:val="o"/>
+      <w:lvlJc w:val="left"/>
+      <w:pPr>
+        <w:ind w:left="2160" w:hanging="360"/>
+      </w:pPr>
+      <w:rPr>
+        <w:rFonts w:ascii="Courier New" w:hAnsi="Courier New" w:cs="Courier New" w:hint="default"/>
+      </w:rPr>
+    </w:lvl>
+    <w:lvl w:ilvl="2" w:tplc="04090005" w:tentative="1">
+      <w:start w:val="1"/>
+      <w:numFmt w:val="bullet"/>
+      <w:lvlText w:val=""/>
+      <w:lvlJc w:val="left"/>
+      <w:pPr>
+        <w:ind w:left="2880" w:hanging="360"/>
+      </w:pPr>
+      <w:rPr>
+        <w:rFonts w:ascii="Wingdings" w:hAnsi="Wingdings" w:hint="default"/>
+      </w:rPr>
+    </w:lvl>
+    <w:lvl w:ilvl="3" w:tplc="04090001" w:tentative="1">
+      <w:start w:val="1"/>
+      <w:numFmt w:val="bullet"/>
+      <w:lvlText w:val=""/>
+      <w:lvlJc w:val="left"/>
+      <w:pPr>
+        <w:ind w:left="3600" w:hanging="360"/>
+      </w:pPr>
+      <w:rPr>
+        <w:rFonts w:ascii="Symbol" w:hAnsi="Symbol" w:hint="default"/>
+      </w:rPr>
+    </w:lvl>
+    <w:lvl w:ilvl="4" w:tplc="04090003" w:tentative="1">
+      <w:start w:val="1"/>
+      <w:numFmt w:val="bullet"/>
+      <w:lvlText w:val="o"/>
+      <w:lvlJc w:val="left"/>
+      <w:pPr>
+        <w:ind w:left="4320" w:hanging="360"/>
+      </w:pPr>
+      <w:rPr>
+        <w:rFonts w:ascii="Courier New" w:hAnsi="Courier New" w:cs="Courier New" w:hint="default"/>
+      </w:rPr>
+    </w:lvl>
+    <w:lvl w:ilvl="5" w:tplc="04090005" w:tentative="1">
+      <w:start w:val="1"/>
+      <w:numFmt w:val="bullet"/>
+      <w:lvlText w:val=""/>
+      <w:lvlJc w:val="left"/>
+      <w:pPr>
+        <w:ind w:left="5040" w:hanging="360"/>
+      </w:pPr>
+      <w:rPr>
+        <w:rFonts w:ascii="Wingdings" w:hAnsi="Wingdings" w:hint="default"/>
+      </w:rPr>
+    </w:lvl>
+    <w:lvl w:ilvl="6" w:tplc="04090001" w:tentative="1">
+      <w:start w:val="1"/>
+      <w:numFmt w:val="bullet"/>
+      <w:lvlText w:val=""/>
+      <w:lvlJc w:val="left"/>
+      <w:pPr>
+        <w:ind w:left="5760" w:hanging="360"/>
+      </w:pPr>
+      <w:rPr>
+        <w:rFonts w:ascii="Symbol" w:hAnsi="Symbol" w:hint="default"/>
+      </w:rPr>
+    </w:lvl>
+    <w:lvl w:ilvl="7" w:tplc="04090003" w:tentative="1">
+      <w:start w:val="1"/>
+      <w:numFmt w:val="bullet"/>
+      <w:lvlText w:val="o"/>
+      <w:lvlJc w:val="left"/>
+      <w:pPr>
+        <w:ind w:left="6480" w:hanging="360"/>
+      </w:pPr>
+      <w:rPr>
+        <w:rFonts w:ascii="Courier New" w:hAnsi="Courier New" w:cs="Courier New" w:hint="default"/>
+      </w:rPr>
+    </w:lvl>
+    <w:lvl w:ilvl="8" w:tplc="04090005" w:tentative="1">
+      <w:start w:val="1"/>
+      <w:numFmt w:val="bullet"/>
+      <w:lvlText w:val=""/>
+      <w:lvlJc w:val="left"/>
+      <w:pPr>
+        <w:ind w:left="7200" w:hanging="360"/>
+      </w:pPr>
+      <w:rPr>
+        <w:rFonts w:ascii="Wingdings" w:hAnsi="Wingdings" w:hint="default"/>
+      </w:rPr>
+    </w:lvl>
+  </w:abstractNum>
+  <w:abstractNum w:abstractNumId="3">
     <w:nsid w:val="2B0F068B"/>
     <w:multiLevelType w:val="hybridMultilevel"/>
     <w:tmpl w:val="48BE2092"/>
@@ -6475,11 +7995,789 @@
       </w:rPr>
     </w:lvl>
   </w:abstractNum>
+  <w:abstractNum w:abstractNumId="4">
+    <w:nsid w:val="322F74CC"/>
+    <w:multiLevelType w:val="hybridMultilevel"/>
+    <w:tmpl w:val="9566FF22"/>
+    <w:lvl w:ilvl="0" w:tplc="0409000F">
+      <w:start w:val="1"/>
+      <w:numFmt w:val="decimal"/>
+      <w:lvlText w:val="%1."/>
+      <w:lvlJc w:val="left"/>
+      <w:pPr>
+        <w:ind w:left="720" w:hanging="360"/>
+      </w:pPr>
+    </w:lvl>
+    <w:lvl w:ilvl="1" w:tplc="04090019" w:tentative="1">
+      <w:start w:val="1"/>
+      <w:numFmt w:val="lowerLetter"/>
+      <w:lvlText w:val="%2."/>
+      <w:lvlJc w:val="left"/>
+      <w:pPr>
+        <w:ind w:left="1440" w:hanging="360"/>
+      </w:pPr>
+    </w:lvl>
+    <w:lvl w:ilvl="2" w:tplc="0409001B" w:tentative="1">
+      <w:start w:val="1"/>
+      <w:numFmt w:val="lowerRoman"/>
+      <w:lvlText w:val="%3."/>
+      <w:lvlJc w:val="right"/>
+      <w:pPr>
+        <w:ind w:left="2160" w:hanging="180"/>
+      </w:pPr>
+    </w:lvl>
+    <w:lvl w:ilvl="3" w:tplc="0409000F" w:tentative="1">
+      <w:start w:val="1"/>
+      <w:numFmt w:val="decimal"/>
+      <w:lvlText w:val="%4."/>
+      <w:lvlJc w:val="left"/>
+      <w:pPr>
+        <w:ind w:left="2880" w:hanging="360"/>
+      </w:pPr>
+    </w:lvl>
+    <w:lvl w:ilvl="4" w:tplc="04090019" w:tentative="1">
+      <w:start w:val="1"/>
+      <w:numFmt w:val="lowerLetter"/>
+      <w:lvlText w:val="%5."/>
+      <w:lvlJc w:val="left"/>
+      <w:pPr>
+        <w:ind w:left="3600" w:hanging="360"/>
+      </w:pPr>
+    </w:lvl>
+    <w:lvl w:ilvl="5" w:tplc="0409001B" w:tentative="1">
+      <w:start w:val="1"/>
+      <w:numFmt w:val="lowerRoman"/>
+      <w:lvlText w:val="%6."/>
+      <w:lvlJc w:val="right"/>
+      <w:pPr>
+        <w:ind w:left="4320" w:hanging="180"/>
+      </w:pPr>
+    </w:lvl>
+    <w:lvl w:ilvl="6" w:tplc="0409000F" w:tentative="1">
+      <w:start w:val="1"/>
+      <w:numFmt w:val="decimal"/>
+      <w:lvlText w:val="%7."/>
+      <w:lvlJc w:val="left"/>
+      <w:pPr>
+        <w:ind w:left="5040" w:hanging="360"/>
+      </w:pPr>
+    </w:lvl>
+    <w:lvl w:ilvl="7" w:tplc="04090019" w:tentative="1">
+      <w:start w:val="1"/>
+      <w:numFmt w:val="lowerLetter"/>
+      <w:lvlText w:val="%8."/>
+      <w:lvlJc w:val="left"/>
+      <w:pPr>
+        <w:ind w:left="5760" w:hanging="360"/>
+      </w:pPr>
+    </w:lvl>
+    <w:lvl w:ilvl="8" w:tplc="0409001B" w:tentative="1">
+      <w:start w:val="1"/>
+      <w:numFmt w:val="lowerRoman"/>
+      <w:lvlText w:val="%9."/>
+      <w:lvlJc w:val="right"/>
+      <w:pPr>
+        <w:ind w:left="6480" w:hanging="180"/>
+      </w:pPr>
+    </w:lvl>
+  </w:abstractNum>
+  <w:abstractNum w:abstractNumId="5">
+    <w:nsid w:val="3F2D5092"/>
+    <w:multiLevelType w:val="hybridMultilevel"/>
+    <w:tmpl w:val="10BAF7C2"/>
+    <w:lvl w:ilvl="0" w:tplc="04090003">
+      <w:start w:val="1"/>
+      <w:numFmt w:val="bullet"/>
+      <w:lvlText w:val="o"/>
+      <w:lvlJc w:val="left"/>
+      <w:pPr>
+        <w:ind w:left="1440" w:hanging="360"/>
+      </w:pPr>
+      <w:rPr>
+        <w:rFonts w:ascii="Courier New" w:hAnsi="Courier New" w:cs="Courier New" w:hint="default"/>
+      </w:rPr>
+    </w:lvl>
+    <w:lvl w:ilvl="1" w:tplc="04090003" w:tentative="1">
+      <w:start w:val="1"/>
+      <w:numFmt w:val="bullet"/>
+      <w:lvlText w:val="o"/>
+      <w:lvlJc w:val="left"/>
+      <w:pPr>
+        <w:ind w:left="2160" w:hanging="360"/>
+      </w:pPr>
+      <w:rPr>
+        <w:rFonts w:ascii="Courier New" w:hAnsi="Courier New" w:cs="Courier New" w:hint="default"/>
+      </w:rPr>
+    </w:lvl>
+    <w:lvl w:ilvl="2" w:tplc="04090005" w:tentative="1">
+      <w:start w:val="1"/>
+      <w:numFmt w:val="bullet"/>
+      <w:lvlText w:val=""/>
+      <w:lvlJc w:val="left"/>
+      <w:pPr>
+        <w:ind w:left="2880" w:hanging="360"/>
+      </w:pPr>
+      <w:rPr>
+        <w:rFonts w:ascii="Wingdings" w:hAnsi="Wingdings" w:hint="default"/>
+      </w:rPr>
+    </w:lvl>
+    <w:lvl w:ilvl="3" w:tplc="04090001" w:tentative="1">
+      <w:start w:val="1"/>
+      <w:numFmt w:val="bullet"/>
+      <w:lvlText w:val=""/>
+      <w:lvlJc w:val="left"/>
+      <w:pPr>
+        <w:ind w:left="3600" w:hanging="360"/>
+      </w:pPr>
+      <w:rPr>
+        <w:rFonts w:ascii="Symbol" w:hAnsi="Symbol" w:hint="default"/>
+      </w:rPr>
+    </w:lvl>
+    <w:lvl w:ilvl="4" w:tplc="04090003" w:tentative="1">
+      <w:start w:val="1"/>
+      <w:numFmt w:val="bullet"/>
+      <w:lvlText w:val="o"/>
+      <w:lvlJc w:val="left"/>
+      <w:pPr>
+        <w:ind w:left="4320" w:hanging="360"/>
+      </w:pPr>
+      <w:rPr>
+        <w:rFonts w:ascii="Courier New" w:hAnsi="Courier New" w:cs="Courier New" w:hint="default"/>
+      </w:rPr>
+    </w:lvl>
+    <w:lvl w:ilvl="5" w:tplc="04090005" w:tentative="1">
+      <w:start w:val="1"/>
+      <w:numFmt w:val="bullet"/>
+      <w:lvlText w:val=""/>
+      <w:lvlJc w:val="left"/>
+      <w:pPr>
+        <w:ind w:left="5040" w:hanging="360"/>
+      </w:pPr>
+      <w:rPr>
+        <w:rFonts w:ascii="Wingdings" w:hAnsi="Wingdings" w:hint="default"/>
+      </w:rPr>
+    </w:lvl>
+    <w:lvl w:ilvl="6" w:tplc="04090001" w:tentative="1">
+      <w:start w:val="1"/>
+      <w:numFmt w:val="bullet"/>
+      <w:lvlText w:val=""/>
+      <w:lvlJc w:val="left"/>
+      <w:pPr>
+        <w:ind w:left="5760" w:hanging="360"/>
+      </w:pPr>
+      <w:rPr>
+        <w:rFonts w:ascii="Symbol" w:hAnsi="Symbol" w:hint="default"/>
+      </w:rPr>
+    </w:lvl>
+    <w:lvl w:ilvl="7" w:tplc="04090003" w:tentative="1">
+      <w:start w:val="1"/>
+      <w:numFmt w:val="bullet"/>
+      <w:lvlText w:val="o"/>
+      <w:lvlJc w:val="left"/>
+      <w:pPr>
+        <w:ind w:left="6480" w:hanging="360"/>
+      </w:pPr>
+      <w:rPr>
+        <w:rFonts w:ascii="Courier New" w:hAnsi="Courier New" w:cs="Courier New" w:hint="default"/>
+      </w:rPr>
+    </w:lvl>
+    <w:lvl w:ilvl="8" w:tplc="04090005" w:tentative="1">
+      <w:start w:val="1"/>
+      <w:numFmt w:val="bullet"/>
+      <w:lvlText w:val=""/>
+      <w:lvlJc w:val="left"/>
+      <w:pPr>
+        <w:ind w:left="7200" w:hanging="360"/>
+      </w:pPr>
+      <w:rPr>
+        <w:rFonts w:ascii="Wingdings" w:hAnsi="Wingdings" w:hint="default"/>
+      </w:rPr>
+    </w:lvl>
+  </w:abstractNum>
+  <w:abstractNum w:abstractNumId="6">
+    <w:nsid w:val="47F30150"/>
+    <w:multiLevelType w:val="hybridMultilevel"/>
+    <w:tmpl w:val="31C6FD6E"/>
+    <w:lvl w:ilvl="0" w:tplc="04090003">
+      <w:start w:val="1"/>
+      <w:numFmt w:val="bullet"/>
+      <w:lvlText w:val="o"/>
+      <w:lvlJc w:val="left"/>
+      <w:pPr>
+        <w:ind w:left="1440" w:hanging="360"/>
+      </w:pPr>
+      <w:rPr>
+        <w:rFonts w:ascii="Courier New" w:hAnsi="Courier New" w:cs="Courier New" w:hint="default"/>
+      </w:rPr>
+    </w:lvl>
+    <w:lvl w:ilvl="1" w:tplc="04090003" w:tentative="1">
+      <w:start w:val="1"/>
+      <w:numFmt w:val="bullet"/>
+      <w:lvlText w:val="o"/>
+      <w:lvlJc w:val="left"/>
+      <w:pPr>
+        <w:ind w:left="2160" w:hanging="360"/>
+      </w:pPr>
+      <w:rPr>
+        <w:rFonts w:ascii="Courier New" w:hAnsi="Courier New" w:cs="Courier New" w:hint="default"/>
+      </w:rPr>
+    </w:lvl>
+    <w:lvl w:ilvl="2" w:tplc="04090005" w:tentative="1">
+      <w:start w:val="1"/>
+      <w:numFmt w:val="bullet"/>
+      <w:lvlText w:val=""/>
+      <w:lvlJc w:val="left"/>
+      <w:pPr>
+        <w:ind w:left="2880" w:hanging="360"/>
+      </w:pPr>
+      <w:rPr>
+        <w:rFonts w:ascii="Wingdings" w:hAnsi="Wingdings" w:hint="default"/>
+      </w:rPr>
+    </w:lvl>
+    <w:lvl w:ilvl="3" w:tplc="04090001" w:tentative="1">
+      <w:start w:val="1"/>
+      <w:numFmt w:val="bullet"/>
+      <w:lvlText w:val=""/>
+      <w:lvlJc w:val="left"/>
+      <w:pPr>
+        <w:ind w:left="3600" w:hanging="360"/>
+      </w:pPr>
+      <w:rPr>
+        <w:rFonts w:ascii="Symbol" w:hAnsi="Symbol" w:hint="default"/>
+      </w:rPr>
+    </w:lvl>
+    <w:lvl w:ilvl="4" w:tplc="04090003" w:tentative="1">
+      <w:start w:val="1"/>
+      <w:numFmt w:val="bullet"/>
+      <w:lvlText w:val="o"/>
+      <w:lvlJc w:val="left"/>
+      <w:pPr>
+        <w:ind w:left="4320" w:hanging="360"/>
+      </w:pPr>
+      <w:rPr>
+        <w:rFonts w:ascii="Courier New" w:hAnsi="Courier New" w:cs="Courier New" w:hint="default"/>
+      </w:rPr>
+    </w:lvl>
+    <w:lvl w:ilvl="5" w:tplc="04090005" w:tentative="1">
+      <w:start w:val="1"/>
+      <w:numFmt w:val="bullet"/>
+      <w:lvlText w:val=""/>
+      <w:lvlJc w:val="left"/>
+      <w:pPr>
+        <w:ind w:left="5040" w:hanging="360"/>
+      </w:pPr>
+      <w:rPr>
+        <w:rFonts w:ascii="Wingdings" w:hAnsi="Wingdings" w:hint="default"/>
+      </w:rPr>
+    </w:lvl>
+    <w:lvl w:ilvl="6" w:tplc="04090001" w:tentative="1">
+      <w:start w:val="1"/>
+      <w:numFmt w:val="bullet"/>
+      <w:lvlText w:val=""/>
+      <w:lvlJc w:val="left"/>
+      <w:pPr>
+        <w:ind w:left="5760" w:hanging="360"/>
+      </w:pPr>
+      <w:rPr>
+        <w:rFonts w:ascii="Symbol" w:hAnsi="Symbol" w:hint="default"/>
+      </w:rPr>
+    </w:lvl>
+    <w:lvl w:ilvl="7" w:tplc="04090003" w:tentative="1">
+      <w:start w:val="1"/>
+      <w:numFmt w:val="bullet"/>
+      <w:lvlText w:val="o"/>
+      <w:lvlJc w:val="left"/>
+      <w:pPr>
+        <w:ind w:left="6480" w:hanging="360"/>
+      </w:pPr>
+      <w:rPr>
+        <w:rFonts w:ascii="Courier New" w:hAnsi="Courier New" w:cs="Courier New" w:hint="default"/>
+      </w:rPr>
+    </w:lvl>
+    <w:lvl w:ilvl="8" w:tplc="04090005" w:tentative="1">
+      <w:start w:val="1"/>
+      <w:numFmt w:val="bullet"/>
+      <w:lvlText w:val=""/>
+      <w:lvlJc w:val="left"/>
+      <w:pPr>
+        <w:ind w:left="7200" w:hanging="360"/>
+      </w:pPr>
+      <w:rPr>
+        <w:rFonts w:ascii="Wingdings" w:hAnsi="Wingdings" w:hint="default"/>
+      </w:rPr>
+    </w:lvl>
+  </w:abstractNum>
+  <w:abstractNum w:abstractNumId="7">
+    <w:nsid w:val="56FB214D"/>
+    <w:multiLevelType w:val="hybridMultilevel"/>
+    <w:tmpl w:val="551CA4C0"/>
+    <w:lvl w:ilvl="0" w:tplc="0409000F">
+      <w:start w:val="1"/>
+      <w:numFmt w:val="decimal"/>
+      <w:lvlText w:val="%1."/>
+      <w:lvlJc w:val="left"/>
+      <w:pPr>
+        <w:ind w:left="720" w:hanging="360"/>
+      </w:pPr>
+    </w:lvl>
+    <w:lvl w:ilvl="1" w:tplc="04090019">
+      <w:start w:val="1"/>
+      <w:numFmt w:val="lowerLetter"/>
+      <w:lvlText w:val="%2."/>
+      <w:lvlJc w:val="left"/>
+      <w:pPr>
+        <w:ind w:left="1440" w:hanging="360"/>
+      </w:pPr>
+    </w:lvl>
+    <w:lvl w:ilvl="2" w:tplc="0409001B" w:tentative="1">
+      <w:start w:val="1"/>
+      <w:numFmt w:val="lowerRoman"/>
+      <w:lvlText w:val="%3."/>
+      <w:lvlJc w:val="right"/>
+      <w:pPr>
+        <w:ind w:left="2160" w:hanging="180"/>
+      </w:pPr>
+    </w:lvl>
+    <w:lvl w:ilvl="3" w:tplc="0409000F" w:tentative="1">
+      <w:start w:val="1"/>
+      <w:numFmt w:val="decimal"/>
+      <w:lvlText w:val="%4."/>
+      <w:lvlJc w:val="left"/>
+      <w:pPr>
+        <w:ind w:left="2880" w:hanging="360"/>
+      </w:pPr>
+    </w:lvl>
+    <w:lvl w:ilvl="4" w:tplc="04090019" w:tentative="1">
+      <w:start w:val="1"/>
+      <w:numFmt w:val="lowerLetter"/>
+      <w:lvlText w:val="%5."/>
+      <w:lvlJc w:val="left"/>
+      <w:pPr>
+        <w:ind w:left="3600" w:hanging="360"/>
+      </w:pPr>
+    </w:lvl>
+    <w:lvl w:ilvl="5" w:tplc="0409001B" w:tentative="1">
+      <w:start w:val="1"/>
+      <w:numFmt w:val="lowerRoman"/>
+      <w:lvlText w:val="%6."/>
+      <w:lvlJc w:val="right"/>
+      <w:pPr>
+        <w:ind w:left="4320" w:hanging="180"/>
+      </w:pPr>
+    </w:lvl>
+    <w:lvl w:ilvl="6" w:tplc="0409000F" w:tentative="1">
+      <w:start w:val="1"/>
+      <w:numFmt w:val="decimal"/>
+      <w:lvlText w:val="%7."/>
+      <w:lvlJc w:val="left"/>
+      <w:pPr>
+        <w:ind w:left="5040" w:hanging="360"/>
+      </w:pPr>
+    </w:lvl>
+    <w:lvl w:ilvl="7" w:tplc="04090019" w:tentative="1">
+      <w:start w:val="1"/>
+      <w:numFmt w:val="lowerLetter"/>
+      <w:lvlText w:val="%8."/>
+      <w:lvlJc w:val="left"/>
+      <w:pPr>
+        <w:ind w:left="5760" w:hanging="360"/>
+      </w:pPr>
+    </w:lvl>
+    <w:lvl w:ilvl="8" w:tplc="0409001B" w:tentative="1">
+      <w:start w:val="1"/>
+      <w:numFmt w:val="lowerRoman"/>
+      <w:lvlText w:val="%9."/>
+      <w:lvlJc w:val="right"/>
+      <w:pPr>
+        <w:ind w:left="6480" w:hanging="180"/>
+      </w:pPr>
+    </w:lvl>
+  </w:abstractNum>
+  <w:abstractNum w:abstractNumId="8">
+    <w:nsid w:val="57442391"/>
+    <w:multiLevelType w:val="hybridMultilevel"/>
+    <w:tmpl w:val="3ABED996"/>
+    <w:lvl w:ilvl="0" w:tplc="0409000F">
+      <w:start w:val="1"/>
+      <w:numFmt w:val="decimal"/>
+      <w:lvlText w:val="%1."/>
+      <w:lvlJc w:val="left"/>
+      <w:pPr>
+        <w:ind w:left="720" w:hanging="360"/>
+      </w:pPr>
+    </w:lvl>
+    <w:lvl w:ilvl="1" w:tplc="04090019" w:tentative="1">
+      <w:start w:val="1"/>
+      <w:numFmt w:val="lowerLetter"/>
+      <w:lvlText w:val="%2."/>
+      <w:lvlJc w:val="left"/>
+      <w:pPr>
+        <w:ind w:left="1440" w:hanging="360"/>
+      </w:pPr>
+    </w:lvl>
+    <w:lvl w:ilvl="2" w:tplc="0409001B" w:tentative="1">
+      <w:start w:val="1"/>
+      <w:numFmt w:val="lowerRoman"/>
+      <w:lvlText w:val="%3."/>
+      <w:lvlJc w:val="right"/>
+      <w:pPr>
+        <w:ind w:left="2160" w:hanging="180"/>
+      </w:pPr>
+    </w:lvl>
+    <w:lvl w:ilvl="3" w:tplc="0409000F" w:tentative="1">
+      <w:start w:val="1"/>
+      <w:numFmt w:val="decimal"/>
+      <w:lvlText w:val="%4."/>
+      <w:lvlJc w:val="left"/>
+      <w:pPr>
+        <w:ind w:left="2880" w:hanging="360"/>
+      </w:pPr>
+    </w:lvl>
+    <w:lvl w:ilvl="4" w:tplc="04090019" w:tentative="1">
+      <w:start w:val="1"/>
+      <w:numFmt w:val="lowerLetter"/>
+      <w:lvlText w:val="%5."/>
+      <w:lvlJc w:val="left"/>
+      <w:pPr>
+        <w:ind w:left="3600" w:hanging="360"/>
+      </w:pPr>
+    </w:lvl>
+    <w:lvl w:ilvl="5" w:tplc="0409001B" w:tentative="1">
+      <w:start w:val="1"/>
+      <w:numFmt w:val="lowerRoman"/>
+      <w:lvlText w:val="%6."/>
+      <w:lvlJc w:val="right"/>
+      <w:pPr>
+        <w:ind w:left="4320" w:hanging="180"/>
+      </w:pPr>
+    </w:lvl>
+    <w:lvl w:ilvl="6" w:tplc="0409000F" w:tentative="1">
+      <w:start w:val="1"/>
+      <w:numFmt w:val="decimal"/>
+      <w:lvlText w:val="%7."/>
+      <w:lvlJc w:val="left"/>
+      <w:pPr>
+        <w:ind w:left="5040" w:hanging="360"/>
+      </w:pPr>
+    </w:lvl>
+    <w:lvl w:ilvl="7" w:tplc="04090019" w:tentative="1">
+      <w:start w:val="1"/>
+      <w:numFmt w:val="lowerLetter"/>
+      <w:lvlText w:val="%8."/>
+      <w:lvlJc w:val="left"/>
+      <w:pPr>
+        <w:ind w:left="5760" w:hanging="360"/>
+      </w:pPr>
+    </w:lvl>
+    <w:lvl w:ilvl="8" w:tplc="0409001B" w:tentative="1">
+      <w:start w:val="1"/>
+      <w:numFmt w:val="lowerRoman"/>
+      <w:lvlText w:val="%9."/>
+      <w:lvlJc w:val="right"/>
+      <w:pPr>
+        <w:ind w:left="6480" w:hanging="180"/>
+      </w:pPr>
+    </w:lvl>
+  </w:abstractNum>
+  <w:abstractNum w:abstractNumId="9">
+    <w:nsid w:val="730A1FC8"/>
+    <w:multiLevelType w:val="hybridMultilevel"/>
+    <w:tmpl w:val="F32ED84A"/>
+    <w:lvl w:ilvl="0" w:tplc="0409000F">
+      <w:start w:val="1"/>
+      <w:numFmt w:val="decimal"/>
+      <w:lvlText w:val="%1."/>
+      <w:lvlJc w:val="left"/>
+      <w:pPr>
+        <w:ind w:left="720" w:hanging="360"/>
+      </w:pPr>
+    </w:lvl>
+    <w:lvl w:ilvl="1" w:tplc="04090003">
+      <w:start w:val="1"/>
+      <w:numFmt w:val="bullet"/>
+      <w:lvlText w:val="o"/>
+      <w:lvlJc w:val="left"/>
+      <w:pPr>
+        <w:ind w:left="1440" w:hanging="360"/>
+      </w:pPr>
+      <w:rPr>
+        <w:rFonts w:ascii="Courier New" w:hAnsi="Courier New" w:cs="Courier New" w:hint="default"/>
+      </w:rPr>
+    </w:lvl>
+    <w:lvl w:ilvl="2" w:tplc="0409001B">
+      <w:start w:val="1"/>
+      <w:numFmt w:val="lowerRoman"/>
+      <w:lvlText w:val="%3."/>
+      <w:lvlJc w:val="right"/>
+      <w:pPr>
+        <w:ind w:left="2160" w:hanging="180"/>
+      </w:pPr>
+    </w:lvl>
+    <w:lvl w:ilvl="3" w:tplc="0409000F" w:tentative="1">
+      <w:start w:val="1"/>
+      <w:numFmt w:val="decimal"/>
+      <w:lvlText w:val="%4."/>
+      <w:lvlJc w:val="left"/>
+      <w:pPr>
+        <w:ind w:left="2880" w:hanging="360"/>
+      </w:pPr>
+    </w:lvl>
+    <w:lvl w:ilvl="4" w:tplc="04090019" w:tentative="1">
+      <w:start w:val="1"/>
+      <w:numFmt w:val="lowerLetter"/>
+      <w:lvlText w:val="%5."/>
+      <w:lvlJc w:val="left"/>
+      <w:pPr>
+        <w:ind w:left="3600" w:hanging="360"/>
+      </w:pPr>
+    </w:lvl>
+    <w:lvl w:ilvl="5" w:tplc="0409001B" w:tentative="1">
+      <w:start w:val="1"/>
+      <w:numFmt w:val="lowerRoman"/>
+      <w:lvlText w:val="%6."/>
+      <w:lvlJc w:val="right"/>
+      <w:pPr>
+        <w:ind w:left="4320" w:hanging="180"/>
+      </w:pPr>
+    </w:lvl>
+    <w:lvl w:ilvl="6" w:tplc="0409000F" w:tentative="1">
+      <w:start w:val="1"/>
+      <w:numFmt w:val="decimal"/>
+      <w:lvlText w:val="%7."/>
+      <w:lvlJc w:val="left"/>
+      <w:pPr>
+        <w:ind w:left="5040" w:hanging="360"/>
+      </w:pPr>
+    </w:lvl>
+    <w:lvl w:ilvl="7" w:tplc="04090019" w:tentative="1">
+      <w:start w:val="1"/>
+      <w:numFmt w:val="lowerLetter"/>
+      <w:lvlText w:val="%8."/>
+      <w:lvlJc w:val="left"/>
+      <w:pPr>
+        <w:ind w:left="5760" w:hanging="360"/>
+      </w:pPr>
+    </w:lvl>
+    <w:lvl w:ilvl="8" w:tplc="0409001B" w:tentative="1">
+      <w:start w:val="1"/>
+      <w:numFmt w:val="lowerRoman"/>
+      <w:lvlText w:val="%9."/>
+      <w:lvlJc w:val="right"/>
+      <w:pPr>
+        <w:ind w:left="6480" w:hanging="180"/>
+      </w:pPr>
+    </w:lvl>
+  </w:abstractNum>
+  <w:abstractNum w:abstractNumId="10">
+    <w:nsid w:val="74DB341F"/>
+    <w:multiLevelType w:val="hybridMultilevel"/>
+    <w:tmpl w:val="F32ED84A"/>
+    <w:lvl w:ilvl="0" w:tplc="0409000F">
+      <w:start w:val="1"/>
+      <w:numFmt w:val="decimal"/>
+      <w:lvlText w:val="%1."/>
+      <w:lvlJc w:val="left"/>
+      <w:pPr>
+        <w:ind w:left="720" w:hanging="360"/>
+      </w:pPr>
+    </w:lvl>
+    <w:lvl w:ilvl="1" w:tplc="04090003">
+      <w:start w:val="1"/>
+      <w:numFmt w:val="bullet"/>
+      <w:lvlText w:val="o"/>
+      <w:lvlJc w:val="left"/>
+      <w:pPr>
+        <w:ind w:left="1440" w:hanging="360"/>
+      </w:pPr>
+      <w:rPr>
+        <w:rFonts w:ascii="Courier New" w:hAnsi="Courier New" w:cs="Courier New" w:hint="default"/>
+      </w:rPr>
+    </w:lvl>
+    <w:lvl w:ilvl="2" w:tplc="0409001B">
+      <w:start w:val="1"/>
+      <w:numFmt w:val="lowerRoman"/>
+      <w:lvlText w:val="%3."/>
+      <w:lvlJc w:val="right"/>
+      <w:pPr>
+        <w:ind w:left="2160" w:hanging="180"/>
+      </w:pPr>
+    </w:lvl>
+    <w:lvl w:ilvl="3" w:tplc="0409000F" w:tentative="1">
+      <w:start w:val="1"/>
+      <w:numFmt w:val="decimal"/>
+      <w:lvlText w:val="%4."/>
+      <w:lvlJc w:val="left"/>
+      <w:pPr>
+        <w:ind w:left="2880" w:hanging="360"/>
+      </w:pPr>
+    </w:lvl>
+    <w:lvl w:ilvl="4" w:tplc="04090019" w:tentative="1">
+      <w:start w:val="1"/>
+      <w:numFmt w:val="lowerLetter"/>
+      <w:lvlText w:val="%5."/>
+      <w:lvlJc w:val="left"/>
+      <w:pPr>
+        <w:ind w:left="3600" w:hanging="360"/>
+      </w:pPr>
+    </w:lvl>
+    <w:lvl w:ilvl="5" w:tplc="0409001B" w:tentative="1">
+      <w:start w:val="1"/>
+      <w:numFmt w:val="lowerRoman"/>
+      <w:lvlText w:val="%6."/>
+      <w:lvlJc w:val="right"/>
+      <w:pPr>
+        <w:ind w:left="4320" w:hanging="180"/>
+      </w:pPr>
+    </w:lvl>
+    <w:lvl w:ilvl="6" w:tplc="0409000F" w:tentative="1">
+      <w:start w:val="1"/>
+      <w:numFmt w:val="decimal"/>
+      <w:lvlText w:val="%7."/>
+      <w:lvlJc w:val="left"/>
+      <w:pPr>
+        <w:ind w:left="5040" w:hanging="360"/>
+      </w:pPr>
+    </w:lvl>
+    <w:lvl w:ilvl="7" w:tplc="04090019" w:tentative="1">
+      <w:start w:val="1"/>
+      <w:numFmt w:val="lowerLetter"/>
+      <w:lvlText w:val="%8."/>
+      <w:lvlJc w:val="left"/>
+      <w:pPr>
+        <w:ind w:left="5760" w:hanging="360"/>
+      </w:pPr>
+    </w:lvl>
+    <w:lvl w:ilvl="8" w:tplc="0409001B" w:tentative="1">
+      <w:start w:val="1"/>
+      <w:numFmt w:val="lowerRoman"/>
+      <w:lvlText w:val="%9."/>
+      <w:lvlJc w:val="right"/>
+      <w:pPr>
+        <w:ind w:left="6480" w:hanging="180"/>
+      </w:pPr>
+    </w:lvl>
+  </w:abstractNum>
+  <w:abstractNum w:abstractNumId="11">
+    <w:nsid w:val="7F8E3A0C"/>
+    <w:multiLevelType w:val="hybridMultilevel"/>
+    <w:tmpl w:val="31B0B144"/>
+    <w:lvl w:ilvl="0" w:tplc="0409000F">
+      <w:start w:val="1"/>
+      <w:numFmt w:val="decimal"/>
+      <w:lvlText w:val="%1."/>
+      <w:lvlJc w:val="left"/>
+      <w:pPr>
+        <w:ind w:left="720" w:hanging="360"/>
+      </w:pPr>
+    </w:lvl>
+    <w:lvl w:ilvl="1" w:tplc="04090019" w:tentative="1">
+      <w:start w:val="1"/>
+      <w:numFmt w:val="lowerLetter"/>
+      <w:lvlText w:val="%2."/>
+      <w:lvlJc w:val="left"/>
+      <w:pPr>
+        <w:ind w:left="1440" w:hanging="360"/>
+      </w:pPr>
+    </w:lvl>
+    <w:lvl w:ilvl="2" w:tplc="0409001B" w:tentative="1">
+      <w:start w:val="1"/>
+      <w:numFmt w:val="lowerRoman"/>
+      <w:lvlText w:val="%3."/>
+      <w:lvlJc w:val="right"/>
+      <w:pPr>
+        <w:ind w:left="2160" w:hanging="180"/>
+      </w:pPr>
+    </w:lvl>
+    <w:lvl w:ilvl="3" w:tplc="0409000F" w:tentative="1">
+      <w:start w:val="1"/>
+      <w:numFmt w:val="decimal"/>
+      <w:lvlText w:val="%4."/>
+      <w:lvlJc w:val="left"/>
+      <w:pPr>
+        <w:ind w:left="2880" w:hanging="360"/>
+      </w:pPr>
+    </w:lvl>
+    <w:lvl w:ilvl="4" w:tplc="04090019" w:tentative="1">
+      <w:start w:val="1"/>
+      <w:numFmt w:val="lowerLetter"/>
+      <w:lvlText w:val="%5."/>
+      <w:lvlJc w:val="left"/>
+      <w:pPr>
+        <w:ind w:left="3600" w:hanging="360"/>
+      </w:pPr>
+    </w:lvl>
+    <w:lvl w:ilvl="5" w:tplc="0409001B" w:tentative="1">
+      <w:start w:val="1"/>
+      <w:numFmt w:val="lowerRoman"/>
+      <w:lvlText w:val="%6."/>
+      <w:lvlJc w:val="right"/>
+      <w:pPr>
+        <w:ind w:left="4320" w:hanging="180"/>
+      </w:pPr>
+    </w:lvl>
+    <w:lvl w:ilvl="6" w:tplc="0409000F" w:tentative="1">
+      <w:start w:val="1"/>
+      <w:numFmt w:val="decimal"/>
+      <w:lvlText w:val="%7."/>
+      <w:lvlJc w:val="left"/>
+      <w:pPr>
+        <w:ind w:left="5040" w:hanging="360"/>
+      </w:pPr>
+    </w:lvl>
+    <w:lvl w:ilvl="7" w:tplc="04090019" w:tentative="1">
+      <w:start w:val="1"/>
+      <w:numFmt w:val="lowerLetter"/>
+      <w:lvlText w:val="%8."/>
+      <w:lvlJc w:val="left"/>
+      <w:pPr>
+        <w:ind w:left="5760" w:hanging="360"/>
+      </w:pPr>
+    </w:lvl>
+    <w:lvl w:ilvl="8" w:tplc="0409001B" w:tentative="1">
+      <w:start w:val="1"/>
+      <w:numFmt w:val="lowerRoman"/>
+      <w:lvlText w:val="%9."/>
+      <w:lvlJc w:val="right"/>
+      <w:pPr>
+        <w:ind w:left="6480" w:hanging="180"/>
+      </w:pPr>
+    </w:lvl>
+  </w:abstractNum>
   <w:num w:numId="1">
-    <w:abstractNumId w:val="1"/>
+    <w:abstractNumId w:val="3"/>
   </w:num>
   <w:num w:numId="2">
     <w:abstractNumId w:val="0"/>
+  </w:num>
+  <w:num w:numId="3">
+    <w:abstractNumId w:val="7"/>
+  </w:num>
+  <w:num w:numId="4">
+    <w:abstractNumId w:val="5"/>
+  </w:num>
+  <w:num w:numId="5">
+    <w:abstractNumId w:val="6"/>
+  </w:num>
+  <w:num w:numId="6">
+    <w:abstractNumId w:val="9"/>
+  </w:num>
+  <w:num w:numId="7">
+    <w:abstractNumId w:val="2"/>
+  </w:num>
+  <w:num w:numId="8">
+    <w:abstractNumId w:val="11"/>
+  </w:num>
+  <w:num w:numId="9">
+    <w:abstractNumId w:val="1"/>
+  </w:num>
+  <w:num w:numId="10">
+    <w:abstractNumId w:val="10"/>
+  </w:num>
+  <w:num w:numId="11">
+    <w:abstractNumId w:val="8"/>
+  </w:num>
+  <w:num w:numId="12">
+    <w:abstractNumId w:val="4"/>
   </w:num>
 </w:numbering>
 </file>

</xml_diff>